<commit_message>
Removed relevant course from btech and change undergrad graduate year.
This was because of hemals resume
</commit_message>
<xml_diff>
--- a/gdrive-resume/resume.docx
+++ b/gdrive-resume/resume.docx
@@ -355,7 +355,7 @@
           <w:b w:val="1"/>
           <w:rtl w:val="0"/>
         </w:rPr>
-        <w:t xml:space="preserve">                                                                                 Aug 2016 – Sept 2020</w:t>
+        <w:t xml:space="preserve">                                                                                 Aug 201 – Sept 2020</w:t>
       </w:r>
     </w:p>
     <w:p>
@@ -2891,7 +2891,7 @@
 
 <file path=customXML/item1.xml><?xml version="1.0" encoding="utf-8"?>
 <go:gDocsCustomXmlDataStorage xmlns:go="http://customooxmlschemas.google.com/" xmlns:r="http://schemas.openxmlformats.org/officeDocument/2006/relationships">
-  <go:docsCustomData xmlns:go="http://customooxmlschemas.google.com/" roundtripDataSignature="AMtx7mhRWJYF2luaYxigOLi/gSZs60ny1w==">AMUW2mXYHmm4fxJth6zNtuli0N3ZRtm/57XOoYKoc6l2a9GeVSutuwIAaMz/P0+uQG8S111d9aRh03sonDFMIkDs2H+zhngum6hydlulAUCwEiqmuM77f98=</go:docsCustomData>
+  <go:docsCustomData xmlns:go="http://customooxmlschemas.google.com/" roundtripDataSignature="AMtx7mhRWJYF2luaYxigOLi/gSZs60ny1w==">AMUW2mXjtn1E7vDHr9BaKCTuO8mESStT2scvv3kgsgWsIXhkpQE28tIaWK0SEeJZ+k4I+LPIH+L36EeZiRaIhsFC/0SeUiYNGYFHAvH1tO4QDA/fdtPo8wc=</go:docsCustomData>
 </go:gDocsCustomXmlDataStorage>
 </file>
 

</xml_diff>

<commit_message>
Added Nvidia internship experience to resume
</commit_message>
<xml_diff>
--- a/gdrive-resume/resume.docx
+++ b/gdrive-resume/resume.docx
@@ -25,11 +25,6 @@
           <w:rtl w:val="0"/>
         </w:rPr>
         <w:t xml:space="preserve">Ganeshprasad Biradar</w:t>
-      </w:r>
-      <w:r>
-        <w:rPr>
-          <w:rtl w:val="0"/>
-        </w:rPr>
       </w:r>
     </w:p>
     <w:p>
@@ -213,7 +208,7 @@
         <w:widowControl w:val="1"/>
         <w:numPr>
           <w:ilvl w:val="0"/>
-          <w:numId w:val="3"/>
+          <w:numId w:val="2"/>
         </w:numPr>
         <w:pBdr>
           <w:top w:space="0" w:sz="0" w:val="nil"/>
@@ -346,14 +341,7 @@
           <w:b w:val="1"/>
           <w:rtl w:val="0"/>
         </w:rPr>
-        <w:t xml:space="preserve">R.V. College of Engineering, Bangalore                           </w:t>
-      </w:r>
-      <w:r>
-        <w:rPr>
-          <w:b w:val="1"/>
-          <w:rtl w:val="0"/>
-        </w:rPr>
-        <w:t xml:space="preserve">                                                                          August  2015 – May 2019</w:t>
+        <w:t xml:space="preserve">R.V. College of Engineering, Bangalore                                                                                                     August  2015 – May 2019</w:t>
       </w:r>
     </w:p>
     <w:p>
@@ -465,7 +453,7 @@
       <w:pPr>
         <w:numPr>
           <w:ilvl w:val="0"/>
-          <w:numId w:val="2"/>
+          <w:numId w:val="1"/>
         </w:numPr>
         <w:tabs>
           <w:tab w:val="left" w:pos="630"/>
@@ -485,6 +473,387 @@
         </w:rPr>
         <w:t xml:space="preserve">Programming Languages: C, C++, Go, SQL, Python, R            </w:t>
         <w:tab/>
+      </w:r>
+      <w:r>
+        <w:rPr>
+          <w:rtl w:val="0"/>
+        </w:rPr>
+      </w:r>
+    </w:p>
+    <w:p>
+      <w:pPr>
+        <w:numPr>
+          <w:ilvl w:val="0"/>
+          <w:numId w:val="1"/>
+        </w:numPr>
+        <w:tabs>
+          <w:tab w:val="left" w:pos="450"/>
+          <w:tab w:val="center" w:pos="4680"/>
+          <w:tab w:val="left" w:pos="10080"/>
+        </w:tabs>
+        <w:spacing w:after="0" w:line="240" w:lineRule="auto"/>
+        <w:ind w:left="270" w:hanging="270"/>
+        <w:jc w:val="both"/>
+        <w:rPr>
+          <w:u w:val="none"/>
+        </w:rPr>
+      </w:pPr>
+      <w:r>
+        <w:rPr>
+          <w:rtl w:val="0"/>
+        </w:rPr>
+        <w:t xml:space="preserve">Network Programming in C</w:t>
+      </w:r>
+      <w:r>
+        <w:rPr>
+          <w:rtl w:val="0"/>
+        </w:rPr>
+      </w:r>
+    </w:p>
+    <w:p>
+      <w:pPr>
+        <w:numPr>
+          <w:ilvl w:val="0"/>
+          <w:numId w:val="1"/>
+        </w:numPr>
+        <w:tabs>
+          <w:tab w:val="left" w:pos="450"/>
+          <w:tab w:val="center" w:pos="4680"/>
+          <w:tab w:val="left" w:pos="10080"/>
+        </w:tabs>
+        <w:spacing w:after="0" w:line="240" w:lineRule="auto"/>
+        <w:ind w:left="270" w:hanging="270"/>
+        <w:jc w:val="both"/>
+        <w:rPr>
+          <w:u w:val="none"/>
+        </w:rPr>
+      </w:pPr>
+      <w:r>
+        <w:rPr>
+          <w:rtl w:val="0"/>
+        </w:rPr>
+        <w:t xml:space="preserve">Parallel Computing: Concurrency, Multithreading and Synchronization using Pthreads, CUDA and OpenMP</w:t>
+      </w:r>
+      <w:r>
+        <w:rPr>
+          <w:rtl w:val="0"/>
+        </w:rPr>
+      </w:r>
+    </w:p>
+    <w:p>
+      <w:pPr>
+        <w:numPr>
+          <w:ilvl w:val="0"/>
+          <w:numId w:val="1"/>
+        </w:numPr>
+        <w:tabs>
+          <w:tab w:val="left" w:pos="450"/>
+          <w:tab w:val="center" w:pos="4680"/>
+          <w:tab w:val="left" w:pos="10080"/>
+        </w:tabs>
+        <w:spacing w:after="0" w:line="240" w:lineRule="auto"/>
+        <w:ind w:left="270" w:hanging="270"/>
+        <w:jc w:val="both"/>
+        <w:rPr>
+          <w:u w:val="none"/>
+        </w:rPr>
+      </w:pPr>
+      <w:r>
+        <w:rPr>
+          <w:rtl w:val="0"/>
+        </w:rPr>
+        <w:t xml:space="preserve">Cloud platforms: AWS, GCP and Azure</w:t>
+      </w:r>
+      <w:r>
+        <w:rPr>
+          <w:rtl w:val="0"/>
+        </w:rPr>
+      </w:r>
+    </w:p>
+    <w:p>
+      <w:pPr>
+        <w:numPr>
+          <w:ilvl w:val="0"/>
+          <w:numId w:val="1"/>
+        </w:numPr>
+        <w:tabs>
+          <w:tab w:val="left" w:pos="450"/>
+          <w:tab w:val="center" w:pos="4680"/>
+          <w:tab w:val="left" w:pos="10080"/>
+        </w:tabs>
+        <w:spacing w:after="0" w:line="240" w:lineRule="auto"/>
+        <w:ind w:left="270" w:hanging="270"/>
+        <w:jc w:val="both"/>
+        <w:rPr>
+          <w:u w:val="none"/>
+        </w:rPr>
+      </w:pPr>
+      <w:r>
+        <w:rPr>
+          <w:rtl w:val="0"/>
+        </w:rPr>
+        <w:t xml:space="preserve">Agile Methodologies</w:t>
+      </w:r>
+      <w:r>
+        <w:rPr>
+          <w:rtl w:val="0"/>
+        </w:rPr>
+      </w:r>
+    </w:p>
+    <w:p>
+      <w:pPr>
+        <w:numPr>
+          <w:ilvl w:val="0"/>
+          <w:numId w:val="1"/>
+        </w:numPr>
+        <w:tabs>
+          <w:tab w:val="left" w:pos="450"/>
+          <w:tab w:val="center" w:pos="4680"/>
+          <w:tab w:val="left" w:pos="10080"/>
+        </w:tabs>
+        <w:spacing w:after="0" w:line="240" w:lineRule="auto"/>
+        <w:ind w:left="270" w:hanging="270"/>
+        <w:jc w:val="both"/>
+        <w:rPr>
+          <w:u w:val="none"/>
+        </w:rPr>
+      </w:pPr>
+      <w:r>
+        <w:rPr>
+          <w:rtl w:val="0"/>
+        </w:rPr>
+        <w:t xml:space="preserve">ML: Scikit-Learn, Numpy, Pandas, PyTorch, Seaborn</w:t>
+      </w:r>
+      <w:r>
+        <w:rPr>
+          <w:rtl w:val="0"/>
+        </w:rPr>
+      </w:r>
+    </w:p>
+    <w:p>
+      <w:pPr>
+        <w:numPr>
+          <w:ilvl w:val="0"/>
+          <w:numId w:val="1"/>
+        </w:numPr>
+        <w:tabs>
+          <w:tab w:val="left" w:pos="450"/>
+          <w:tab w:val="center" w:pos="4680"/>
+          <w:tab w:val="left" w:pos="10080"/>
+        </w:tabs>
+        <w:spacing w:after="0" w:line="240" w:lineRule="auto"/>
+        <w:ind w:left="270" w:hanging="270"/>
+        <w:jc w:val="both"/>
+        <w:rPr>
+          <w:u w:val="none"/>
+        </w:rPr>
+      </w:pPr>
+      <w:r>
+        <w:rPr>
+          <w:rtl w:val="0"/>
+        </w:rPr>
+        <w:t xml:space="preserve">Tools: Docker, Git, Postman, Jupyter Notebooks, Spark, Rasa</w:t>
+      </w:r>
+      <w:r>
+        <w:rPr>
+          <w:rtl w:val="0"/>
+        </w:rPr>
+      </w:r>
+    </w:p>
+    <w:p>
+      <w:pPr>
+        <w:numPr>
+          <w:ilvl w:val="0"/>
+          <w:numId w:val="1"/>
+        </w:numPr>
+        <w:tabs>
+          <w:tab w:val="left" w:pos="450"/>
+          <w:tab w:val="center" w:pos="4680"/>
+          <w:tab w:val="left" w:pos="10080"/>
+        </w:tabs>
+        <w:spacing w:after="0" w:line="240" w:lineRule="auto"/>
+        <w:ind w:left="270" w:hanging="270"/>
+        <w:jc w:val="both"/>
+        <w:rPr>
+          <w:u w:val="none"/>
+        </w:rPr>
+      </w:pPr>
+      <w:r>
+        <w:rPr>
+          <w:rtl w:val="0"/>
+        </w:rPr>
+        <w:t xml:space="preserve">Databases: MongoDB, MySQL, Sqlite</w:t>
+      </w:r>
+      <w:r>
+        <w:rPr>
+          <w:rtl w:val="0"/>
+        </w:rPr>
+      </w:r>
+    </w:p>
+    <w:p>
+      <w:pPr>
+        <w:tabs>
+          <w:tab w:val="left" w:pos="450"/>
+          <w:tab w:val="center" w:pos="4680"/>
+          <w:tab w:val="left" w:pos="10080"/>
+        </w:tabs>
+        <w:spacing w:after="0" w:line="240" w:lineRule="auto"/>
+        <w:ind w:left="270" w:firstLine="0"/>
+        <w:jc w:val="both"/>
+        <w:rPr/>
+      </w:pPr>
+      <w:r>
+        <w:rPr>
+          <w:b w:val="1"/>
+          <w:rtl w:val="0"/>
+        </w:rPr>
+        <w:t xml:space="preserve">Open Source Contributions</w:t>
+      </w:r>
+      <w:r>
+        <w:rPr>
+          <w:rtl w:val="0"/>
+        </w:rPr>
+        <w:t xml:space="preserve">: </w:t>
+      </w:r>
+    </w:p>
+    <w:p>
+      <w:pPr>
+        <w:numPr>
+          <w:ilvl w:val="0"/>
+          <w:numId w:val="3"/>
+        </w:numPr>
+        <w:tabs>
+          <w:tab w:val="left" w:pos="450"/>
+          <w:tab w:val="center" w:pos="4680"/>
+          <w:tab w:val="left" w:pos="10080"/>
+        </w:tabs>
+        <w:spacing w:after="0" w:line="240" w:lineRule="auto"/>
+        <w:ind w:left="270" w:hanging="270"/>
+        <w:rPr>
+          <w:u w:val="none"/>
+        </w:rPr>
+      </w:pPr>
+      <w:r>
+        <w:rPr>
+          <w:rtl w:val="0"/>
+        </w:rPr>
+        <w:t xml:space="preserve">CockroachDB: It is a distributed, strongly consistent SQL database written in Go. I have contributed to their SQL parsing layer</w:t>
+      </w:r>
+      <w:r>
+        <w:rPr>
+          <w:rtl w:val="0"/>
+        </w:rPr>
+      </w:r>
+    </w:p>
+    <w:p>
+      <w:pPr>
+        <w:numPr>
+          <w:ilvl w:val="0"/>
+          <w:numId w:val="3"/>
+        </w:numPr>
+        <w:tabs>
+          <w:tab w:val="left" w:pos="450"/>
+          <w:tab w:val="center" w:pos="4680"/>
+          <w:tab w:val="left" w:pos="10080"/>
+        </w:tabs>
+        <w:spacing w:after="0" w:line="240" w:lineRule="auto"/>
+        <w:ind w:left="270" w:hanging="270"/>
+        <w:rPr>
+          <w:u w:val="none"/>
+        </w:rPr>
+      </w:pPr>
+      <w:r>
+        <w:rPr>
+          <w:rtl w:val="0"/>
+        </w:rPr>
+        <w:t xml:space="preserve">Zulip: It is an open source chat and collaborative software. I have contributed to their user interface</w:t>
+      </w:r>
+      <w:r>
+        <w:rPr>
+          <w:rtl w:val="0"/>
+        </w:rPr>
+      </w:r>
+    </w:p>
+    <w:p>
+      <w:pPr>
+        <w:tabs>
+          <w:tab w:val="left" w:pos="450"/>
+          <w:tab w:val="center" w:pos="4680"/>
+          <w:tab w:val="left" w:pos="10080"/>
+        </w:tabs>
+        <w:spacing w:after="0" w:line="240" w:lineRule="auto"/>
+        <w:ind w:left="0" w:firstLine="0"/>
+        <w:jc w:val="both"/>
+        <w:rPr>
+          <w:sz w:val="8"/>
+          <w:szCs w:val="8"/>
+        </w:rPr>
+      </w:pPr>
+      <w:r>
+        <w:rPr>
+          <w:rtl w:val="0"/>
+        </w:rPr>
+      </w:r>
+    </w:p>
+    <w:p>
+      <w:pPr>
+        <w:pBdr>
+          <w:bottom w:color="000000" w:space="1" w:sz="4" w:val="single"/>
+        </w:pBdr>
+        <w:tabs>
+          <w:tab w:val="left" w:pos="450"/>
+          <w:tab w:val="center" w:pos="4680"/>
+          <w:tab w:val="left" w:pos="10080"/>
+        </w:tabs>
+        <w:spacing w:after="0" w:line="240" w:lineRule="auto"/>
+        <w:ind w:left="270" w:hanging="270"/>
+        <w:jc w:val="both"/>
+        <w:rPr>
+          <w:b w:val="1"/>
+        </w:rPr>
+      </w:pPr>
+      <w:r>
+        <w:rPr>
+          <w:b w:val="1"/>
+          <w:rtl w:val="0"/>
+        </w:rPr>
+        <w:t xml:space="preserve">WORK EXPERIENCE</w:t>
+      </w:r>
+    </w:p>
+    <w:p>
+      <w:pPr>
+        <w:tabs>
+          <w:tab w:val="left" w:pos="450"/>
+          <w:tab w:val="center" w:pos="4680"/>
+          <w:tab w:val="left" w:pos="10080"/>
+        </w:tabs>
+        <w:spacing w:after="0" w:line="240" w:lineRule="auto"/>
+        <w:ind w:left="270" w:firstLine="0"/>
+        <w:rPr>
+          <w:b w:val="1"/>
+        </w:rPr>
+      </w:pPr>
+      <w:r>
+        <w:rPr>
+          <w:b w:val="1"/>
+          <w:rtl w:val="0"/>
+        </w:rPr>
+        <w:t xml:space="preserve">NVIDIA, Santa Clara  </w:t>
+      </w:r>
+      <w:r>
+        <w:rPr>
+          <w:b w:val="1"/>
+          <w:i w:val="1"/>
+          <w:rtl w:val="0"/>
+        </w:rPr>
+        <w:t xml:space="preserve">                                   Cloud Platform Software Engineer Intern                           </w:t>
+      </w:r>
+      <w:r>
+        <w:rPr>
+          <w:b w:val="1"/>
+          <w:rtl w:val="0"/>
+        </w:rPr>
+        <w:t xml:space="preserve">June 2022 – Present</w:t>
       </w:r>
     </w:p>
     <w:p>
@@ -494,252 +863,33 @@
           <w:numId w:val="2"/>
         </w:numPr>
         <w:tabs>
-          <w:tab w:val="left" w:pos="450"/>
-          <w:tab w:val="center" w:pos="4680"/>
-          <w:tab w:val="left" w:pos="10080"/>
-        </w:tabs>
-        <w:spacing w:after="0" w:line="240" w:lineRule="auto"/>
-        <w:ind w:left="270" w:hanging="270"/>
-        <w:jc w:val="both"/>
-        <w:rPr>
-          <w:u w:val="none"/>
-        </w:rPr>
-      </w:pPr>
-      <w:r>
-        <w:rPr>
-          <w:rtl w:val="0"/>
-        </w:rPr>
-        <w:t xml:space="preserve">Network Programming in C</w:t>
-      </w:r>
-    </w:p>
-    <w:p>
-      <w:pPr>
-        <w:numPr>
-          <w:ilvl w:val="0"/>
-          <w:numId w:val="2"/>
-        </w:numPr>
-        <w:tabs>
-          <w:tab w:val="left" w:pos="450"/>
-          <w:tab w:val="center" w:pos="4680"/>
-          <w:tab w:val="left" w:pos="10080"/>
-        </w:tabs>
-        <w:spacing w:after="0" w:line="240" w:lineRule="auto"/>
-        <w:ind w:left="270" w:hanging="270"/>
-        <w:jc w:val="both"/>
-        <w:rPr>
-          <w:u w:val="none"/>
-        </w:rPr>
-      </w:pPr>
-      <w:r>
-        <w:rPr>
-          <w:rtl w:val="0"/>
-        </w:rPr>
-        <w:t xml:space="preserve">Parallel Computing: Concurrency, Multithreading and Synchronization using Pthreads, CUDA and OpenMP</w:t>
-      </w:r>
-    </w:p>
-    <w:p>
-      <w:pPr>
-        <w:numPr>
-          <w:ilvl w:val="0"/>
-          <w:numId w:val="2"/>
-        </w:numPr>
-        <w:tabs>
-          <w:tab w:val="left" w:pos="450"/>
-          <w:tab w:val="center" w:pos="4680"/>
-          <w:tab w:val="left" w:pos="10080"/>
-        </w:tabs>
-        <w:spacing w:after="0" w:line="240" w:lineRule="auto"/>
-        <w:ind w:left="270" w:hanging="270"/>
-        <w:jc w:val="both"/>
-        <w:rPr>
-          <w:u w:val="none"/>
-        </w:rPr>
-      </w:pPr>
-      <w:r>
-        <w:rPr>
-          <w:rtl w:val="0"/>
-        </w:rPr>
-        <w:t xml:space="preserve">Cloud platforms: AWS, GCP and Azure</w:t>
-      </w:r>
-    </w:p>
-    <w:p>
-      <w:pPr>
-        <w:numPr>
-          <w:ilvl w:val="0"/>
-          <w:numId w:val="2"/>
-        </w:numPr>
-        <w:tabs>
-          <w:tab w:val="left" w:pos="450"/>
-          <w:tab w:val="center" w:pos="4680"/>
-          <w:tab w:val="left" w:pos="10080"/>
-        </w:tabs>
-        <w:spacing w:after="0" w:line="240" w:lineRule="auto"/>
-        <w:ind w:left="270" w:hanging="270"/>
-        <w:jc w:val="both"/>
-        <w:rPr>
-          <w:u w:val="none"/>
-        </w:rPr>
-      </w:pPr>
-      <w:r>
-        <w:rPr>
-          <w:rtl w:val="0"/>
-        </w:rPr>
-        <w:t xml:space="preserve">Agile Methodologies</w:t>
-      </w:r>
-    </w:p>
-    <w:p>
-      <w:pPr>
-        <w:numPr>
-          <w:ilvl w:val="0"/>
-          <w:numId w:val="2"/>
-        </w:numPr>
-        <w:tabs>
-          <w:tab w:val="left" w:pos="450"/>
-          <w:tab w:val="center" w:pos="4680"/>
-          <w:tab w:val="left" w:pos="10080"/>
-        </w:tabs>
-        <w:spacing w:after="0" w:line="240" w:lineRule="auto"/>
-        <w:ind w:left="270" w:hanging="270"/>
-        <w:jc w:val="both"/>
-        <w:rPr>
-          <w:u w:val="none"/>
-        </w:rPr>
-      </w:pPr>
-      <w:r>
-        <w:rPr>
-          <w:rtl w:val="0"/>
-        </w:rPr>
-        <w:t xml:space="preserve">ML: Scikit-Learn, Numpy, Pandas, PyTorch, Seaborn</w:t>
-      </w:r>
-    </w:p>
-    <w:p>
-      <w:pPr>
-        <w:numPr>
-          <w:ilvl w:val="0"/>
-          <w:numId w:val="2"/>
-        </w:numPr>
-        <w:tabs>
-          <w:tab w:val="left" w:pos="450"/>
-          <w:tab w:val="center" w:pos="4680"/>
-          <w:tab w:val="left" w:pos="10080"/>
-        </w:tabs>
-        <w:spacing w:after="0" w:line="240" w:lineRule="auto"/>
-        <w:ind w:left="270" w:hanging="270"/>
-        <w:jc w:val="both"/>
-        <w:rPr>
-          <w:u w:val="none"/>
-        </w:rPr>
-      </w:pPr>
-      <w:r>
-        <w:rPr>
-          <w:rtl w:val="0"/>
-        </w:rPr>
-        <w:t xml:space="preserve">Tools: Docker, Git, Postman, Jupyter Notebooks, Spark, Rasa</w:t>
-      </w:r>
-    </w:p>
-    <w:p>
-      <w:pPr>
-        <w:numPr>
-          <w:ilvl w:val="0"/>
-          <w:numId w:val="2"/>
-        </w:numPr>
-        <w:tabs>
-          <w:tab w:val="left" w:pos="450"/>
-          <w:tab w:val="center" w:pos="4680"/>
-          <w:tab w:val="left" w:pos="10080"/>
-        </w:tabs>
-        <w:spacing w:after="0" w:line="240" w:lineRule="auto"/>
-        <w:ind w:left="270" w:hanging="270"/>
-        <w:jc w:val="both"/>
-        <w:rPr>
-          <w:u w:val="none"/>
-        </w:rPr>
-      </w:pPr>
-      <w:r>
-        <w:rPr>
-          <w:rtl w:val="0"/>
-        </w:rPr>
-        <w:t xml:space="preserve">Databases: MongoDB, MySQL, Sqlite</w:t>
-      </w:r>
-    </w:p>
-    <w:p>
-      <w:pPr>
-        <w:tabs>
-          <w:tab w:val="left" w:pos="450"/>
-          <w:tab w:val="center" w:pos="4680"/>
-          <w:tab w:val="left" w:pos="10080"/>
-        </w:tabs>
-        <w:spacing w:after="0" w:line="240" w:lineRule="auto"/>
-        <w:ind w:left="270" w:firstLine="0"/>
-        <w:jc w:val="both"/>
-        <w:rPr/>
-      </w:pPr>
-      <w:r>
-        <w:rPr>
-          <w:b w:val="1"/>
-          <w:rtl w:val="0"/>
-        </w:rPr>
-        <w:t xml:space="preserve">Open Source Contributions</w:t>
-      </w:r>
-      <w:r>
-        <w:rPr>
-          <w:rtl w:val="0"/>
-        </w:rPr>
-        <w:t xml:space="preserve">: </w:t>
-      </w:r>
-    </w:p>
-    <w:p>
-      <w:pPr>
-        <w:numPr>
-          <w:ilvl w:val="0"/>
-          <w:numId w:val="4"/>
-        </w:numPr>
-        <w:tabs>
-          <w:tab w:val="left" w:pos="450"/>
-          <w:tab w:val="center" w:pos="4680"/>
-          <w:tab w:val="left" w:pos="10080"/>
-        </w:tabs>
-        <w:spacing w:after="0" w:line="240" w:lineRule="auto"/>
-        <w:ind w:left="270" w:hanging="270"/>
-        <w:rPr>
-          <w:u w:val="none"/>
-        </w:rPr>
-      </w:pPr>
-      <w:r>
-        <w:rPr>
-          <w:rtl w:val="0"/>
-        </w:rPr>
-        <w:t xml:space="preserve">CockroachDB: It is a distributed, strongly consistent SQL database written in Go. I have contributed to their SQL parsing layer</w:t>
-      </w:r>
-    </w:p>
-    <w:p>
-      <w:pPr>
-        <w:numPr>
-          <w:ilvl w:val="0"/>
-          <w:numId w:val="4"/>
-        </w:numPr>
-        <w:tabs>
-          <w:tab w:val="left" w:pos="450"/>
-          <w:tab w:val="center" w:pos="4680"/>
-          <w:tab w:val="left" w:pos="10080"/>
-        </w:tabs>
-        <w:spacing w:after="0" w:line="240" w:lineRule="auto"/>
-        <w:ind w:left="270" w:hanging="270"/>
-        <w:rPr>
-          <w:u w:val="none"/>
-        </w:rPr>
-      </w:pPr>
-      <w:r>
-        <w:rPr>
-          <w:rtl w:val="0"/>
-        </w:rPr>
-        <w:t xml:space="preserve">Zulip: It is an open source chat and collaborative software. I have contributed to their user interface</w:t>
-      </w:r>
-    </w:p>
-    <w:p>
-      <w:pPr>
-        <w:tabs>
-          <w:tab w:val="left" w:pos="450"/>
+          <w:tab w:val="left" w:pos="0"/>
+          <w:tab w:val="center" w:pos="4680"/>
+          <w:tab w:val="left" w:pos="10080"/>
+        </w:tabs>
+        <w:spacing w:after="0" w:line="240" w:lineRule="auto"/>
+        <w:ind w:left="270" w:hanging="360"/>
+        <w:jc w:val="both"/>
+        <w:rPr>
+          <w:rFonts w:ascii="Calibri" w:cs="Calibri" w:eastAsia="Calibri" w:hAnsi="Calibri"/>
+        </w:rPr>
+      </w:pPr>
+      <w:r>
+        <w:rPr>
+          <w:rtl w:val="0"/>
+        </w:rPr>
+        <w:t xml:space="preserve">Helping implement a global rate limiting system for Unified Access Management service</w:t>
+      </w:r>
+      <w:r>
+        <w:rPr>
+          <w:rtl w:val="0"/>
+        </w:rPr>
+      </w:r>
+    </w:p>
+    <w:p>
+      <w:pPr>
+        <w:tabs>
+          <w:tab w:val="left" w:pos="0"/>
           <w:tab w:val="center" w:pos="4680"/>
           <w:tab w:val="left" w:pos="10080"/>
         </w:tabs>
@@ -759,9 +909,6 @@
     </w:p>
     <w:p>
       <w:pPr>
-        <w:pBdr>
-          <w:bottom w:color="000000" w:space="1" w:sz="4" w:val="single"/>
-        </w:pBdr>
         <w:tabs>
           <w:tab w:val="left" w:pos="450"/>
           <w:tab w:val="center" w:pos="4680"/>
@@ -769,28 +916,6 @@
         </w:tabs>
         <w:spacing w:after="0" w:line="240" w:lineRule="auto"/>
         <w:ind w:left="270" w:hanging="270"/>
-        <w:jc w:val="both"/>
-        <w:rPr>
-          <w:b w:val="1"/>
-        </w:rPr>
-      </w:pPr>
-      <w:r>
-        <w:rPr>
-          <w:b w:val="1"/>
-          <w:rtl w:val="0"/>
-        </w:rPr>
-        <w:t xml:space="preserve">WORK EXPERIENCE</w:t>
-      </w:r>
-    </w:p>
-    <w:p>
-      <w:pPr>
-        <w:tabs>
-          <w:tab w:val="left" w:pos="450"/>
-          <w:tab w:val="center" w:pos="4680"/>
-          <w:tab w:val="left" w:pos="10080"/>
-        </w:tabs>
-        <w:spacing w:after="0" w:line="240" w:lineRule="auto"/>
-        <w:ind w:left="270" w:hanging="270"/>
         <w:rPr>
           <w:b w:val="1"/>
         </w:rPr>
@@ -808,14 +933,14 @@
           <w:i w:val="1"/>
           <w:rtl w:val="0"/>
         </w:rPr>
-        <w:t xml:space="preserve">                 Graduate Research Assistant                                 </w:t>
-      </w:r>
-      <w:r>
-        <w:rPr>
-          <w:b w:val="1"/>
-          <w:rtl w:val="0"/>
-        </w:rPr>
-        <w:t xml:space="preserve">January 2021 – Present</w:t>
+        <w:t xml:space="preserve">                 Graduate Research Assistant                             </w:t>
+      </w:r>
+      <w:r>
+        <w:rPr>
+          <w:b w:val="1"/>
+          <w:rtl w:val="0"/>
+        </w:rPr>
+        <w:t xml:space="preserve">January 2022 – May 2022</w:t>
       </w:r>
     </w:p>
     <w:p>
@@ -826,7 +951,7 @@
         <w:widowControl w:val="1"/>
         <w:numPr>
           <w:ilvl w:val="0"/>
-          <w:numId w:val="3"/>
+          <w:numId w:val="2"/>
         </w:numPr>
         <w:pBdr>
           <w:top w:space="0" w:sz="0" w:val="nil"/>
@@ -930,14 +1055,7 @@
           <w:b w:val="1"/>
           <w:rtl w:val="0"/>
         </w:rPr>
-        <w:t xml:space="preserve"> Citrix R&amp;D</w:t>
-      </w:r>
-      <w:r>
-        <w:rPr>
-          <w:b w:val="1"/>
-          <w:rtl w:val="0"/>
-        </w:rPr>
-        <w:t xml:space="preserve">, Bangalore                                                       </w:t>
+        <w:t xml:space="preserve"> Citrix R&amp;D, Bangalore                                                       </w:t>
       </w:r>
       <w:r>
         <w:rPr>
@@ -953,6 +1071,697 @@
           <w:rtl w:val="0"/>
         </w:rPr>
         <w:t xml:space="preserve">July 2019 – August 2021</w:t>
+      </w:r>
+    </w:p>
+    <w:p>
+      <w:pPr>
+        <w:keepNext w:val="0"/>
+        <w:keepLines w:val="0"/>
+        <w:pageBreakBefore w:val="0"/>
+        <w:widowControl w:val="1"/>
+        <w:numPr>
+          <w:ilvl w:val="0"/>
+          <w:numId w:val="4"/>
+        </w:numPr>
+        <w:pBdr>
+          <w:top w:space="0" w:sz="0" w:val="nil"/>
+          <w:left w:space="0" w:sz="0" w:val="nil"/>
+          <w:bottom w:space="0" w:sz="0" w:val="nil"/>
+          <w:right w:space="0" w:sz="0" w:val="nil"/>
+          <w:between w:space="0" w:sz="0" w:val="nil"/>
+        </w:pBdr>
+        <w:shd w:fill="auto" w:val="clear"/>
+        <w:tabs>
+          <w:tab w:val="left" w:pos="450"/>
+          <w:tab w:val="center" w:pos="4680"/>
+          <w:tab w:val="left" w:pos="10080"/>
+        </w:tabs>
+        <w:spacing w:after="0" w:before="0" w:line="240" w:lineRule="auto"/>
+        <w:ind w:left="270" w:right="0" w:hanging="270"/>
+        <w:jc w:val="both"/>
+        <w:rPr>
+          <w:rFonts w:ascii="Calibri" w:cs="Calibri" w:eastAsia="Calibri" w:hAnsi="Calibri"/>
+          <w:b w:val="0"/>
+          <w:i w:val="0"/>
+          <w:smallCaps w:val="0"/>
+          <w:strike w:val="0"/>
+          <w:color w:val="000000"/>
+          <w:sz w:val="22"/>
+          <w:szCs w:val="22"/>
+          <w:u w:val="none"/>
+          <w:shd w:fill="auto" w:val="clear"/>
+          <w:vertAlign w:val="baseline"/>
+        </w:rPr>
+      </w:pPr>
+      <w:r>
+        <w:rPr>
+          <w:rtl w:val="0"/>
+        </w:rPr>
+        <w:t xml:space="preserve">Collaborated with 7 people across 3 countries to implement High Availability and Backend Autoscaling in Citrix's ADC for different cloud providers: AWS, Azure and GCP, which increased the adoption of the product by around 20%</w:t>
+      </w:r>
+      <w:r>
+        <w:rPr>
+          <w:rtl w:val="0"/>
+        </w:rPr>
+      </w:r>
+    </w:p>
+    <w:p>
+      <w:pPr>
+        <w:keepNext w:val="0"/>
+        <w:keepLines w:val="0"/>
+        <w:pageBreakBefore w:val="0"/>
+        <w:widowControl w:val="1"/>
+        <w:numPr>
+          <w:ilvl w:val="0"/>
+          <w:numId w:val="4"/>
+        </w:numPr>
+        <w:pBdr>
+          <w:top w:space="0" w:sz="0" w:val="nil"/>
+          <w:left w:space="0" w:sz="0" w:val="nil"/>
+          <w:bottom w:space="0" w:sz="0" w:val="nil"/>
+          <w:right w:space="0" w:sz="0" w:val="nil"/>
+          <w:between w:space="0" w:sz="0" w:val="nil"/>
+        </w:pBdr>
+        <w:shd w:fill="auto" w:val="clear"/>
+        <w:tabs>
+          <w:tab w:val="left" w:pos="450"/>
+          <w:tab w:val="center" w:pos="4680"/>
+          <w:tab w:val="left" w:pos="10080"/>
+        </w:tabs>
+        <w:spacing w:after="0" w:before="0" w:line="240" w:lineRule="auto"/>
+        <w:ind w:left="270" w:right="0" w:hanging="270"/>
+        <w:jc w:val="both"/>
+        <w:rPr>
+          <w:u w:val="none"/>
+        </w:rPr>
+      </w:pPr>
+      <w:r>
+        <w:rPr>
+          <w:rtl w:val="0"/>
+        </w:rPr>
+        <w:t xml:space="preserve">Proposed and led an initiative to create an unified API for communicating with different cloud providers that made development of new features of Citrix ADC 3 times faster on these clouds</w:t>
+      </w:r>
+      <w:r>
+        <w:rPr>
+          <w:rtl w:val="0"/>
+        </w:rPr>
+      </w:r>
+    </w:p>
+    <w:p>
+      <w:pPr>
+        <w:keepNext w:val="0"/>
+        <w:keepLines w:val="0"/>
+        <w:pageBreakBefore w:val="0"/>
+        <w:widowControl w:val="1"/>
+        <w:numPr>
+          <w:ilvl w:val="0"/>
+          <w:numId w:val="4"/>
+        </w:numPr>
+        <w:pBdr>
+          <w:top w:space="0" w:sz="0" w:val="nil"/>
+          <w:left w:space="0" w:sz="0" w:val="nil"/>
+          <w:bottom w:space="0" w:sz="0" w:val="nil"/>
+          <w:right w:space="0" w:sz="0" w:val="nil"/>
+          <w:between w:space="0" w:sz="0" w:val="nil"/>
+        </w:pBdr>
+        <w:shd w:fill="auto" w:val="clear"/>
+        <w:tabs>
+          <w:tab w:val="left" w:pos="450"/>
+          <w:tab w:val="center" w:pos="4680"/>
+          <w:tab w:val="left" w:pos="10080"/>
+        </w:tabs>
+        <w:spacing w:after="0" w:before="0" w:line="240" w:lineRule="auto"/>
+        <w:ind w:left="270" w:right="0" w:hanging="270"/>
+        <w:jc w:val="both"/>
+        <w:rPr>
+          <w:u w:val="none"/>
+        </w:rPr>
+      </w:pPr>
+      <w:r>
+        <w:rPr>
+          <w:rtl w:val="0"/>
+        </w:rPr>
+        <w:t xml:space="preserve">Played a key role in migrating the ADC codebase from FreeBSD 8.4 to 11.4</w:t>
+      </w:r>
+      <w:r>
+        <w:rPr>
+          <w:rtl w:val="0"/>
+        </w:rPr>
+      </w:r>
+    </w:p>
+    <w:p>
+      <w:pPr>
+        <w:tabs>
+          <w:tab w:val="left" w:pos="450"/>
+          <w:tab w:val="center" w:pos="4680"/>
+          <w:tab w:val="left" w:pos="10080"/>
+        </w:tabs>
+        <w:spacing w:after="0" w:line="240" w:lineRule="auto"/>
+        <w:jc w:val="both"/>
+        <w:rPr>
+          <w:sz w:val="8"/>
+          <w:szCs w:val="8"/>
+        </w:rPr>
+      </w:pPr>
+      <w:r>
+        <w:rPr>
+          <w:rtl w:val="0"/>
+        </w:rPr>
+      </w:r>
+    </w:p>
+    <w:p>
+      <w:pPr>
+        <w:tabs>
+          <w:tab w:val="left" w:pos="270"/>
+          <w:tab w:val="left" w:pos="450"/>
+          <w:tab w:val="center" w:pos="4680"/>
+          <w:tab w:val="left" w:pos="10080"/>
+        </w:tabs>
+        <w:spacing w:after="0" w:line="240" w:lineRule="auto"/>
+        <w:ind w:left="270" w:hanging="270"/>
+        <w:rPr>
+          <w:b w:val="1"/>
+        </w:rPr>
+      </w:pPr>
+      <w:r>
+        <w:rPr>
+          <w:b w:val="1"/>
+          <w:rtl w:val="0"/>
+        </w:rPr>
+        <w:t xml:space="preserve">Citrix R&amp;D</w:t>
+        <w:tab/>
+        <w:t xml:space="preserve">, Bangalore                                                  </w:t>
+      </w:r>
+      <w:r>
+        <w:rPr>
+          <w:b w:val="1"/>
+          <w:i w:val="1"/>
+          <w:rtl w:val="0"/>
+        </w:rPr>
+        <w:t xml:space="preserve">Software Engineering Intern</w:t>
+      </w:r>
+      <w:r>
+        <w:rPr>
+          <w:b w:val="1"/>
+          <w:rtl w:val="0"/>
+        </w:rPr>
+        <w:t xml:space="preserve">                            January 2019 – June 2019                       </w:t>
+      </w:r>
+      <w:r>
+        <w:rPr>
+          <w:i w:val="1"/>
+          <w:rtl w:val="0"/>
+        </w:rPr>
+        <w:t xml:space="preserve">                                       </w:t>
+      </w:r>
+      <w:r>
+        <w:rPr>
+          <w:rtl w:val="0"/>
+        </w:rPr>
+      </w:r>
+    </w:p>
+    <w:p>
+      <w:pPr>
+        <w:keepNext w:val="0"/>
+        <w:keepLines w:val="0"/>
+        <w:pageBreakBefore w:val="0"/>
+        <w:widowControl w:val="1"/>
+        <w:numPr>
+          <w:ilvl w:val="0"/>
+          <w:numId w:val="4"/>
+        </w:numPr>
+        <w:pBdr>
+          <w:top w:space="0" w:sz="0" w:val="nil"/>
+          <w:left w:space="0" w:sz="0" w:val="nil"/>
+          <w:bottom w:space="0" w:sz="0" w:val="nil"/>
+          <w:right w:space="0" w:sz="0" w:val="nil"/>
+          <w:between w:space="0" w:sz="0" w:val="nil"/>
+        </w:pBdr>
+        <w:shd w:fill="auto" w:val="clear"/>
+        <w:tabs>
+          <w:tab w:val="left" w:pos="450"/>
+          <w:tab w:val="center" w:pos="4680"/>
+          <w:tab w:val="left" w:pos="10080"/>
+        </w:tabs>
+        <w:spacing w:after="0" w:before="0" w:line="240" w:lineRule="auto"/>
+        <w:ind w:left="270" w:right="0" w:hanging="270"/>
+        <w:jc w:val="both"/>
+        <w:rPr>
+          <w:rFonts w:ascii="Calibri" w:cs="Calibri" w:eastAsia="Calibri" w:hAnsi="Calibri"/>
+          <w:b w:val="0"/>
+          <w:i w:val="0"/>
+          <w:smallCaps w:val="0"/>
+          <w:strike w:val="0"/>
+          <w:color w:val="000000"/>
+          <w:sz w:val="22"/>
+          <w:szCs w:val="22"/>
+          <w:u w:val="none"/>
+          <w:shd w:fill="auto" w:val="clear"/>
+          <w:vertAlign w:val="baseline"/>
+        </w:rPr>
+      </w:pPr>
+      <w:r>
+        <w:rPr>
+          <w:rtl w:val="0"/>
+        </w:rPr>
+        <w:t xml:space="preserve">Developed a new framework to automate the deployment of complex topologies using Citrix ADC on different clouds like GCP, AWS, and Azure, which reduced the average testing time for new releases of the product by around 60% </w:t>
+      </w:r>
+      <w:r>
+        <w:rPr>
+          <w:rtl w:val="0"/>
+        </w:rPr>
+      </w:r>
+    </w:p>
+    <w:p>
+      <w:pPr>
+        <w:keepNext w:val="0"/>
+        <w:keepLines w:val="0"/>
+        <w:pageBreakBefore w:val="0"/>
+        <w:widowControl w:val="1"/>
+        <w:numPr>
+          <w:ilvl w:val="0"/>
+          <w:numId w:val="4"/>
+        </w:numPr>
+        <w:pBdr>
+          <w:top w:space="0" w:sz="0" w:val="nil"/>
+          <w:left w:space="0" w:sz="0" w:val="nil"/>
+          <w:bottom w:space="0" w:sz="0" w:val="nil"/>
+          <w:right w:space="0" w:sz="0" w:val="nil"/>
+          <w:between w:space="0" w:sz="0" w:val="nil"/>
+        </w:pBdr>
+        <w:shd w:fill="auto" w:val="clear"/>
+        <w:tabs>
+          <w:tab w:val="left" w:pos="450"/>
+          <w:tab w:val="center" w:pos="4680"/>
+          <w:tab w:val="left" w:pos="10080"/>
+        </w:tabs>
+        <w:spacing w:after="0" w:before="0" w:line="240" w:lineRule="auto"/>
+        <w:ind w:left="270" w:right="0" w:hanging="270"/>
+        <w:jc w:val="both"/>
+        <w:rPr>
+          <w:rFonts w:ascii="Calibri" w:cs="Calibri" w:eastAsia="Calibri" w:hAnsi="Calibri"/>
+          <w:b w:val="0"/>
+          <w:i w:val="0"/>
+          <w:smallCaps w:val="0"/>
+          <w:strike w:val="0"/>
+          <w:color w:val="000000"/>
+          <w:sz w:val="22"/>
+          <w:szCs w:val="22"/>
+          <w:u w:val="none"/>
+          <w:shd w:fill="auto" w:val="clear"/>
+          <w:vertAlign w:val="baseline"/>
+        </w:rPr>
+      </w:pPr>
+      <w:r>
+        <w:rPr>
+          <w:rtl w:val="0"/>
+        </w:rPr>
+        <w:t xml:space="preserve">My team won Highest Revenue Impact’ and ‘Most Popular Choice’ awards at Citrix's Techfair (2019) for this project</w:t>
+      </w:r>
+      <w:r>
+        <w:rPr>
+          <w:rtl w:val="0"/>
+        </w:rPr>
+      </w:r>
+    </w:p>
+    <w:p>
+      <w:pPr>
+        <w:keepNext w:val="0"/>
+        <w:keepLines w:val="0"/>
+        <w:pageBreakBefore w:val="0"/>
+        <w:widowControl w:val="1"/>
+        <w:pBdr>
+          <w:top w:space="0" w:sz="0" w:val="nil"/>
+          <w:left w:space="0" w:sz="0" w:val="nil"/>
+          <w:bottom w:space="0" w:sz="0" w:val="nil"/>
+          <w:right w:space="0" w:sz="0" w:val="nil"/>
+          <w:between w:space="0" w:sz="0" w:val="nil"/>
+        </w:pBdr>
+        <w:shd w:fill="auto" w:val="clear"/>
+        <w:tabs>
+          <w:tab w:val="left" w:pos="450"/>
+          <w:tab w:val="center" w:pos="4680"/>
+          <w:tab w:val="left" w:pos="10080"/>
+        </w:tabs>
+        <w:spacing w:after="0" w:before="0" w:line="240" w:lineRule="auto"/>
+        <w:ind w:left="0" w:right="0" w:firstLine="0"/>
+        <w:jc w:val="both"/>
+        <w:rPr>
+          <w:sz w:val="8"/>
+          <w:szCs w:val="8"/>
+        </w:rPr>
+      </w:pPr>
+      <w:r>
+        <w:rPr>
+          <w:rtl w:val="0"/>
+        </w:rPr>
+      </w:r>
+    </w:p>
+    <w:p>
+      <w:pPr>
+        <w:keepNext w:val="0"/>
+        <w:keepLines w:val="0"/>
+        <w:pageBreakBefore w:val="0"/>
+        <w:widowControl w:val="1"/>
+        <w:pBdr>
+          <w:top w:space="0" w:sz="0" w:val="nil"/>
+          <w:left w:space="0" w:sz="0" w:val="nil"/>
+          <w:bottom w:space="0" w:sz="0" w:val="nil"/>
+          <w:right w:space="0" w:sz="0" w:val="nil"/>
+          <w:between w:space="0" w:sz="0" w:val="nil"/>
+        </w:pBdr>
+        <w:shd w:fill="auto" w:val="clear"/>
+        <w:tabs>
+          <w:tab w:val="left" w:pos="450"/>
+          <w:tab w:val="center" w:pos="4680"/>
+          <w:tab w:val="left" w:pos="10080"/>
+        </w:tabs>
+        <w:spacing w:after="0" w:before="0" w:line="240" w:lineRule="auto"/>
+        <w:ind w:left="0" w:right="0" w:firstLine="0"/>
+        <w:jc w:val="both"/>
+        <w:rPr>
+          <w:b w:val="1"/>
+        </w:rPr>
+      </w:pPr>
+      <w:r>
+        <w:rPr>
+          <w:b w:val="1"/>
+          <w:rtl w:val="0"/>
+        </w:rPr>
+        <w:t xml:space="preserve">Samsung R&amp;D, Bangalore                                           </w:t>
+      </w:r>
+      <w:r>
+        <w:rPr>
+          <w:b w:val="1"/>
+          <w:i w:val="1"/>
+          <w:rtl w:val="0"/>
+        </w:rPr>
+        <w:t xml:space="preserve">Software Engineering Intern                              </w:t>
+      </w:r>
+      <w:r>
+        <w:rPr>
+          <w:b w:val="1"/>
+          <w:rtl w:val="0"/>
+        </w:rPr>
+        <w:t xml:space="preserve">June 2018 – August 2018</w:t>
+      </w:r>
+    </w:p>
+    <w:p>
+      <w:pPr>
+        <w:numPr>
+          <w:ilvl w:val="0"/>
+          <w:numId w:val="4"/>
+        </w:numPr>
+        <w:tabs>
+          <w:tab w:val="left" w:pos="450"/>
+          <w:tab w:val="center" w:pos="4680"/>
+          <w:tab w:val="left" w:pos="10080"/>
+        </w:tabs>
+        <w:spacing w:after="0" w:line="240" w:lineRule="auto"/>
+        <w:ind w:left="270" w:hanging="360"/>
+        <w:jc w:val="both"/>
+        <w:rPr>
+          <w:rFonts w:ascii="Calibri" w:cs="Calibri" w:eastAsia="Calibri" w:hAnsi="Calibri"/>
+        </w:rPr>
+      </w:pPr>
+      <w:r>
+        <w:rPr>
+          <w:rtl w:val="0"/>
+        </w:rPr>
+        <w:t xml:space="preserve">Co-led a team of 4 to to identify under-performing eNodeBs using unsupervised clustering algorithms in a highly overloaded LTE network, which entirely eliminated manual supervision to detect congested eNodeBs</w:t>
+      </w:r>
+      <w:r>
+        <w:rPr>
+          <w:rtl w:val="0"/>
+        </w:rPr>
+      </w:r>
+    </w:p>
+    <w:p>
+      <w:pPr>
+        <w:keepNext w:val="0"/>
+        <w:keepLines w:val="0"/>
+        <w:pageBreakBefore w:val="0"/>
+        <w:widowControl w:val="1"/>
+        <w:pBdr>
+          <w:top w:space="0" w:sz="0" w:val="nil"/>
+          <w:left w:space="0" w:sz="0" w:val="nil"/>
+          <w:bottom w:space="0" w:sz="0" w:val="nil"/>
+          <w:right w:space="0" w:sz="0" w:val="nil"/>
+          <w:between w:space="0" w:sz="0" w:val="nil"/>
+        </w:pBdr>
+        <w:shd w:fill="auto" w:val="clear"/>
+        <w:tabs>
+          <w:tab w:val="left" w:pos="450"/>
+          <w:tab w:val="center" w:pos="4680"/>
+          <w:tab w:val="left" w:pos="10080"/>
+        </w:tabs>
+        <w:spacing w:after="0" w:before="0" w:line="240" w:lineRule="auto"/>
+        <w:ind w:left="0" w:right="0" w:firstLine="0"/>
+        <w:jc w:val="both"/>
+        <w:rPr>
+          <w:b w:val="1"/>
+          <w:sz w:val="8"/>
+          <w:szCs w:val="8"/>
+        </w:rPr>
+      </w:pPr>
+      <w:r>
+        <w:rPr>
+          <w:rtl w:val="0"/>
+        </w:rPr>
+      </w:r>
+    </w:p>
+    <w:p>
+      <w:pPr>
+        <w:pBdr>
+          <w:bottom w:color="000000" w:space="1" w:sz="4" w:val="single"/>
+        </w:pBdr>
+        <w:tabs>
+          <w:tab w:val="left" w:pos="450"/>
+          <w:tab w:val="center" w:pos="4680"/>
+          <w:tab w:val="left" w:pos="10080"/>
+        </w:tabs>
+        <w:spacing w:after="0" w:line="240" w:lineRule="auto"/>
+        <w:jc w:val="both"/>
+        <w:rPr>
+          <w:b w:val="1"/>
+        </w:rPr>
+      </w:pPr>
+      <w:r>
+        <w:rPr>
+          <w:b w:val="1"/>
+          <w:rtl w:val="0"/>
+        </w:rPr>
+        <w:t xml:space="preserve">PROJECTS </w:t>
+      </w:r>
+    </w:p>
+    <w:p>
+      <w:pPr>
+        <w:tabs>
+          <w:tab w:val="left" w:pos="450"/>
+          <w:tab w:val="center" w:pos="4680"/>
+          <w:tab w:val="left" w:pos="10080"/>
+        </w:tabs>
+        <w:spacing w:after="0" w:line="240" w:lineRule="auto"/>
+        <w:ind w:left="270" w:hanging="270"/>
+        <w:rPr>
+          <w:b w:val="1"/>
+        </w:rPr>
+      </w:pPr>
+      <w:r>
+        <w:rPr>
+          <w:b w:val="1"/>
+          <w:rtl w:val="0"/>
+        </w:rPr>
+        <w:t xml:space="preserve">Parallel Gaussian Process Regression using CUDA                                                                 </w:t>
+      </w:r>
+    </w:p>
+    <w:p>
+      <w:pPr>
+        <w:keepNext w:val="0"/>
+        <w:keepLines w:val="0"/>
+        <w:pageBreakBefore w:val="0"/>
+        <w:widowControl w:val="1"/>
+        <w:numPr>
+          <w:ilvl w:val="0"/>
+          <w:numId w:val="4"/>
+        </w:numPr>
+        <w:pBdr>
+          <w:top w:space="0" w:sz="0" w:val="nil"/>
+          <w:left w:space="0" w:sz="0" w:val="nil"/>
+          <w:bottom w:space="0" w:sz="0" w:val="nil"/>
+          <w:right w:space="0" w:sz="0" w:val="nil"/>
+          <w:between w:space="0" w:sz="0" w:val="nil"/>
+        </w:pBdr>
+        <w:shd w:fill="auto" w:val="clear"/>
+        <w:tabs>
+          <w:tab w:val="left" w:pos="450"/>
+          <w:tab w:val="center" w:pos="4680"/>
+          <w:tab w:val="left" w:pos="10080"/>
+        </w:tabs>
+        <w:spacing w:after="0" w:before="0" w:line="240" w:lineRule="auto"/>
+        <w:ind w:left="270" w:right="0" w:hanging="270"/>
+        <w:jc w:val="both"/>
+        <w:rPr>
+          <w:rFonts w:ascii="Calibri" w:cs="Calibri" w:eastAsia="Calibri" w:hAnsi="Calibri"/>
+          <w:b w:val="0"/>
+          <w:i w:val="0"/>
+          <w:smallCaps w:val="0"/>
+          <w:strike w:val="0"/>
+          <w:color w:val="000000"/>
+          <w:sz w:val="22"/>
+          <w:szCs w:val="22"/>
+          <w:u w:val="none"/>
+          <w:shd w:fill="auto" w:val="clear"/>
+          <w:vertAlign w:val="baseline"/>
+        </w:rPr>
+      </w:pPr>
+      <w:r>
+        <w:rPr>
+          <w:rtl w:val="0"/>
+        </w:rPr>
+        <w:t xml:space="preserve">Implemented a parallel version of different steps involved such as LU decomposition, matrix multiplication and achieved a peak speedup of over 200 for the decompose function</w:t>
+      </w:r>
+      <w:r>
+        <w:rPr>
+          <w:rtl w:val="0"/>
+        </w:rPr>
+      </w:r>
+    </w:p>
+    <w:p>
+      <w:pPr>
+        <w:tabs>
+          <w:tab w:val="left" w:pos="450"/>
+          <w:tab w:val="center" w:pos="4680"/>
+          <w:tab w:val="left" w:pos="10080"/>
+        </w:tabs>
+        <w:spacing w:after="0" w:line="240" w:lineRule="auto"/>
+        <w:jc w:val="both"/>
+        <w:rPr>
+          <w:b w:val="1"/>
+          <w:sz w:val="8"/>
+          <w:szCs w:val="8"/>
+        </w:rPr>
+      </w:pPr>
+      <w:r>
+        <w:rPr>
+          <w:rtl w:val="0"/>
+        </w:rPr>
+      </w:r>
+    </w:p>
+    <w:p>
+      <w:pPr>
+        <w:tabs>
+          <w:tab w:val="left" w:pos="450"/>
+          <w:tab w:val="center" w:pos="4680"/>
+          <w:tab w:val="left" w:pos="10080"/>
+        </w:tabs>
+        <w:spacing w:after="0" w:line="240" w:lineRule="auto"/>
+        <w:ind w:left="270" w:hanging="270"/>
+        <w:rPr>
+          <w:b w:val="1"/>
+        </w:rPr>
+      </w:pPr>
+      <w:r>
+        <w:rPr>
+          <w:b w:val="1"/>
+          <w:rtl w:val="0"/>
+        </w:rPr>
+        <w:t xml:space="preserve">Parallel matrix inversion of upper triangular matrix using OpenMP                                   </w:t>
+      </w:r>
+    </w:p>
+    <w:p>
+      <w:pPr>
+        <w:keepNext w:val="0"/>
+        <w:keepLines w:val="0"/>
+        <w:pageBreakBefore w:val="0"/>
+        <w:widowControl w:val="1"/>
+        <w:numPr>
+          <w:ilvl w:val="0"/>
+          <w:numId w:val="2"/>
+        </w:numPr>
+        <w:pBdr>
+          <w:top w:space="0" w:sz="0" w:val="nil"/>
+          <w:left w:space="0" w:sz="0" w:val="nil"/>
+          <w:bottom w:space="0" w:sz="0" w:val="nil"/>
+          <w:right w:space="0" w:sz="0" w:val="nil"/>
+          <w:between w:space="0" w:sz="0" w:val="nil"/>
+        </w:pBdr>
+        <w:shd w:fill="auto" w:val="clear"/>
+        <w:tabs>
+          <w:tab w:val="left" w:pos="0"/>
+          <w:tab w:val="center" w:pos="4680"/>
+          <w:tab w:val="left" w:pos="10080"/>
+        </w:tabs>
+        <w:spacing w:after="0" w:before="0" w:line="240" w:lineRule="auto"/>
+        <w:ind w:left="270" w:right="0" w:hanging="270"/>
+        <w:jc w:val="both"/>
+        <w:rPr>
+          <w:rFonts w:ascii="Calibri" w:cs="Calibri" w:eastAsia="Calibri" w:hAnsi="Calibri"/>
+          <w:b w:val="0"/>
+          <w:i w:val="0"/>
+          <w:smallCaps w:val="0"/>
+          <w:strike w:val="0"/>
+          <w:color w:val="000000"/>
+          <w:sz w:val="22"/>
+          <w:szCs w:val="22"/>
+          <w:u w:val="none"/>
+          <w:shd w:fill="auto" w:val="clear"/>
+          <w:vertAlign w:val="baseline"/>
+        </w:rPr>
+      </w:pPr>
+      <w:r>
+        <w:rPr>
+          <w:rtl w:val="0"/>
+        </w:rPr>
+        <w:t xml:space="preserve">Achieved a speedup of around 4 using by parallelizing the recursive implementation</w:t>
+      </w:r>
+      <w:r>
+        <w:rPr>
+          <w:rtl w:val="0"/>
+        </w:rPr>
+      </w:r>
+    </w:p>
+    <w:p>
+      <w:pPr>
+        <w:tabs>
+          <w:tab w:val="left" w:pos="0"/>
+          <w:tab w:val="center" w:pos="4680"/>
+          <w:tab w:val="left" w:pos="10080"/>
+        </w:tabs>
+        <w:spacing w:after="0" w:line="240" w:lineRule="auto"/>
+        <w:jc w:val="both"/>
+        <w:rPr>
+          <w:b w:val="1"/>
+          <w:sz w:val="8"/>
+          <w:szCs w:val="8"/>
+        </w:rPr>
+      </w:pPr>
+      <w:r>
+        <w:rPr>
+          <w:rtl w:val="0"/>
+        </w:rPr>
+      </w:r>
+    </w:p>
+    <w:p>
+      <w:pPr>
+        <w:tabs>
+          <w:tab w:val="left" w:pos="450"/>
+          <w:tab w:val="center" w:pos="4680"/>
+          <w:tab w:val="left" w:pos="10080"/>
+        </w:tabs>
+        <w:spacing w:after="0" w:line="240" w:lineRule="auto"/>
+        <w:ind w:left="270" w:hanging="270"/>
+        <w:jc w:val="both"/>
+        <w:rPr>
+          <w:b w:val="1"/>
+        </w:rPr>
+      </w:pPr>
+      <w:r>
+        <w:rPr>
+          <w:b w:val="1"/>
+          <w:rtl w:val="0"/>
+        </w:rPr>
+        <w:t xml:space="preserve">Distributed In-Memory Key-Value Storage</w:t>
       </w:r>
     </w:p>
     <w:p>
@@ -974,7 +1783,7 @@
         </w:pBdr>
         <w:shd w:fill="auto" w:val="clear"/>
         <w:tabs>
-          <w:tab w:val="left" w:pos="450"/>
+          <w:tab w:val="left" w:pos="0"/>
           <w:tab w:val="center" w:pos="4680"/>
           <w:tab w:val="left" w:pos="10080"/>
         </w:tabs>
@@ -999,251 +1808,7 @@
         <w:rPr>
           <w:rtl w:val="0"/>
         </w:rPr>
-        <w:t xml:space="preserve">Collaborated with 7 people across 3 countries to implement High Availability and Backend Autoscaling in Citrix's ADC for different cloud providers: AWS, Azure and GCP, which increased the adoption of the product by around 20%</w:t>
-      </w:r>
-    </w:p>
-    <w:p>
-      <w:pPr>
-        <w:keepNext w:val="0"/>
-        <w:keepLines w:val="0"/>
-        <w:pageBreakBefore w:val="0"/>
-        <w:widowControl w:val="1"/>
-        <w:numPr>
-          <w:ilvl w:val="0"/>
-          <w:numId w:val="5"/>
-        </w:numPr>
-        <w:pBdr>
-          <w:top w:space="0" w:sz="0" w:val="nil"/>
-          <w:left w:space="0" w:sz="0" w:val="nil"/>
-          <w:bottom w:space="0" w:sz="0" w:val="nil"/>
-          <w:right w:space="0" w:sz="0" w:val="nil"/>
-          <w:between w:space="0" w:sz="0" w:val="nil"/>
-        </w:pBdr>
-        <w:shd w:fill="auto" w:val="clear"/>
-        <w:tabs>
-          <w:tab w:val="left" w:pos="450"/>
-          <w:tab w:val="center" w:pos="4680"/>
-          <w:tab w:val="left" w:pos="10080"/>
-        </w:tabs>
-        <w:spacing w:after="0" w:before="0" w:line="240" w:lineRule="auto"/>
-        <w:ind w:left="270" w:right="0" w:hanging="270"/>
-        <w:jc w:val="both"/>
-        <w:rPr>
-          <w:u w:val="none"/>
-        </w:rPr>
-      </w:pPr>
-      <w:r>
-        <w:rPr>
-          <w:rtl w:val="0"/>
-        </w:rPr>
-        <w:t xml:space="preserve">Proposed and led an initiative to create an unified API for communicating with different cloud providers that made development of new features of Citrix ADC 3 times faster on these clouds</w:t>
-      </w:r>
-    </w:p>
-    <w:p>
-      <w:pPr>
-        <w:keepNext w:val="0"/>
-        <w:keepLines w:val="0"/>
-        <w:pageBreakBefore w:val="0"/>
-        <w:widowControl w:val="1"/>
-        <w:numPr>
-          <w:ilvl w:val="0"/>
-          <w:numId w:val="5"/>
-        </w:numPr>
-        <w:pBdr>
-          <w:top w:space="0" w:sz="0" w:val="nil"/>
-          <w:left w:space="0" w:sz="0" w:val="nil"/>
-          <w:bottom w:space="0" w:sz="0" w:val="nil"/>
-          <w:right w:space="0" w:sz="0" w:val="nil"/>
-          <w:between w:space="0" w:sz="0" w:val="nil"/>
-        </w:pBdr>
-        <w:shd w:fill="auto" w:val="clear"/>
-        <w:tabs>
-          <w:tab w:val="left" w:pos="450"/>
-          <w:tab w:val="center" w:pos="4680"/>
-          <w:tab w:val="left" w:pos="10080"/>
-        </w:tabs>
-        <w:spacing w:after="0" w:before="0" w:line="240" w:lineRule="auto"/>
-        <w:ind w:left="270" w:right="0" w:hanging="270"/>
-        <w:jc w:val="both"/>
-        <w:rPr>
-          <w:u w:val="none"/>
-        </w:rPr>
-      </w:pPr>
-      <w:r>
-        <w:rPr>
-          <w:rtl w:val="0"/>
-        </w:rPr>
-        <w:t xml:space="preserve">Played a key role in migrating the ADC codebase from FreeBSD 8.4 to 11.4</w:t>
-      </w:r>
-      <w:r>
-        <w:rPr>
-          <w:rtl w:val="0"/>
-        </w:rPr>
-      </w:r>
-    </w:p>
-    <w:p>
-      <w:pPr>
-        <w:tabs>
-          <w:tab w:val="left" w:pos="450"/>
-          <w:tab w:val="center" w:pos="4680"/>
-          <w:tab w:val="left" w:pos="10080"/>
-        </w:tabs>
-        <w:spacing w:after="0" w:line="240" w:lineRule="auto"/>
-        <w:jc w:val="both"/>
-        <w:rPr>
-          <w:sz w:val="8"/>
-          <w:szCs w:val="8"/>
-        </w:rPr>
-      </w:pPr>
-      <w:r>
-        <w:rPr>
-          <w:rtl w:val="0"/>
-        </w:rPr>
-      </w:r>
-    </w:p>
-    <w:p>
-      <w:pPr>
-        <w:tabs>
-          <w:tab w:val="left" w:pos="270"/>
-          <w:tab w:val="left" w:pos="450"/>
-          <w:tab w:val="center" w:pos="4680"/>
-          <w:tab w:val="left" w:pos="10080"/>
-        </w:tabs>
-        <w:spacing w:after="0" w:line="240" w:lineRule="auto"/>
-        <w:ind w:left="270" w:hanging="270"/>
-        <w:rPr>
-          <w:b w:val="1"/>
-        </w:rPr>
-      </w:pPr>
-      <w:r>
-        <w:rPr>
-          <w:b w:val="1"/>
-          <w:rtl w:val="0"/>
-        </w:rPr>
-        <w:t xml:space="preserve">Citrix R&amp;D</w:t>
-        <w:tab/>
-        <w:t xml:space="preserve">, Bangalore                                                  </w:t>
-      </w:r>
-      <w:r>
-        <w:rPr>
-          <w:b w:val="1"/>
-          <w:i w:val="1"/>
-          <w:rtl w:val="0"/>
-        </w:rPr>
-        <w:t xml:space="preserve">Software Engineering Intern</w:t>
-      </w:r>
-      <w:r>
-        <w:rPr>
-          <w:b w:val="1"/>
-          <w:rtl w:val="0"/>
-        </w:rPr>
-        <w:t xml:space="preserve">                            January 2019 – June 2019                       </w:t>
-      </w:r>
-      <w:r>
-        <w:rPr>
-          <w:i w:val="1"/>
-          <w:rtl w:val="0"/>
-        </w:rPr>
-        <w:t xml:space="preserve">                                       </w:t>
-      </w:r>
-      <w:r>
-        <w:rPr>
-          <w:rtl w:val="0"/>
-        </w:rPr>
-      </w:r>
-    </w:p>
-    <w:p>
-      <w:pPr>
-        <w:keepNext w:val="0"/>
-        <w:keepLines w:val="0"/>
-        <w:pageBreakBefore w:val="0"/>
-        <w:widowControl w:val="1"/>
-        <w:numPr>
-          <w:ilvl w:val="0"/>
-          <w:numId w:val="5"/>
-        </w:numPr>
-        <w:pBdr>
-          <w:top w:space="0" w:sz="0" w:val="nil"/>
-          <w:left w:space="0" w:sz="0" w:val="nil"/>
-          <w:bottom w:space="0" w:sz="0" w:val="nil"/>
-          <w:right w:space="0" w:sz="0" w:val="nil"/>
-          <w:between w:space="0" w:sz="0" w:val="nil"/>
-        </w:pBdr>
-        <w:shd w:fill="auto" w:val="clear"/>
-        <w:tabs>
-          <w:tab w:val="left" w:pos="450"/>
-          <w:tab w:val="center" w:pos="4680"/>
-          <w:tab w:val="left" w:pos="10080"/>
-        </w:tabs>
-        <w:spacing w:after="0" w:before="0" w:line="240" w:lineRule="auto"/>
-        <w:ind w:left="270" w:right="0" w:hanging="270"/>
-        <w:jc w:val="both"/>
-        <w:rPr>
-          <w:rFonts w:ascii="Calibri" w:cs="Calibri" w:eastAsia="Calibri" w:hAnsi="Calibri"/>
-          <w:b w:val="0"/>
-          <w:i w:val="0"/>
-          <w:smallCaps w:val="0"/>
-          <w:strike w:val="0"/>
-          <w:color w:val="000000"/>
-          <w:sz w:val="22"/>
-          <w:szCs w:val="22"/>
-          <w:u w:val="none"/>
-          <w:shd w:fill="auto" w:val="clear"/>
-          <w:vertAlign w:val="baseline"/>
-        </w:rPr>
-      </w:pPr>
-      <w:r>
-        <w:rPr>
-          <w:rtl w:val="0"/>
-        </w:rPr>
-        <w:t xml:space="preserve">Developed a new framework to automate the deployment of complex topologies using Citrix ADC on different clouds like GCP, AWS, and Azure, which reduced the average testing time for new releases of the product by around 60% </w:t>
-      </w:r>
-    </w:p>
-    <w:p>
-      <w:pPr>
-        <w:keepNext w:val="0"/>
-        <w:keepLines w:val="0"/>
-        <w:pageBreakBefore w:val="0"/>
-        <w:widowControl w:val="1"/>
-        <w:numPr>
-          <w:ilvl w:val="0"/>
-          <w:numId w:val="5"/>
-        </w:numPr>
-        <w:pBdr>
-          <w:top w:space="0" w:sz="0" w:val="nil"/>
-          <w:left w:space="0" w:sz="0" w:val="nil"/>
-          <w:bottom w:space="0" w:sz="0" w:val="nil"/>
-          <w:right w:space="0" w:sz="0" w:val="nil"/>
-          <w:between w:space="0" w:sz="0" w:val="nil"/>
-        </w:pBdr>
-        <w:shd w:fill="auto" w:val="clear"/>
-        <w:tabs>
-          <w:tab w:val="left" w:pos="450"/>
-          <w:tab w:val="center" w:pos="4680"/>
-          <w:tab w:val="left" w:pos="10080"/>
-        </w:tabs>
-        <w:spacing w:after="0" w:before="0" w:line="240" w:lineRule="auto"/>
-        <w:ind w:left="270" w:right="0" w:hanging="270"/>
-        <w:jc w:val="both"/>
-        <w:rPr>
-          <w:rFonts w:ascii="Calibri" w:cs="Calibri" w:eastAsia="Calibri" w:hAnsi="Calibri"/>
-          <w:b w:val="0"/>
-          <w:i w:val="0"/>
-          <w:smallCaps w:val="0"/>
-          <w:strike w:val="0"/>
-          <w:color w:val="000000"/>
-          <w:sz w:val="22"/>
-          <w:szCs w:val="22"/>
-          <w:u w:val="none"/>
-          <w:shd w:fill="auto" w:val="clear"/>
-          <w:vertAlign w:val="baseline"/>
-        </w:rPr>
-      </w:pPr>
-      <w:r>
-        <w:rPr>
-          <w:rtl w:val="0"/>
-        </w:rPr>
-        <w:t xml:space="preserve">My team won Highest Revenue Impact’ and ‘Most Popular Choice’ awards at Citrix's Techfair (2019) for this project</w:t>
+        <w:t xml:space="preserve">Used a main server to keep track of partitions of key across multiple servers, which is used to redirect queries. Static partitioning of keys is decided based on the number of server</w:t>
       </w:r>
       <w:r>
         <w:rPr>
@@ -1266,7 +1831,7 @@
         </w:pBdr>
         <w:shd w:fill="auto" w:val="clear"/>
         <w:tabs>
-          <w:tab w:val="left" w:pos="450"/>
+          <w:tab w:val="left" w:pos="0"/>
           <w:tab w:val="center" w:pos="4680"/>
           <w:tab w:val="left" w:pos="10080"/>
         </w:tabs>
@@ -1299,7 +1864,7 @@
         </w:pBdr>
         <w:shd w:fill="auto" w:val="clear"/>
         <w:tabs>
-          <w:tab w:val="left" w:pos="450"/>
+          <w:tab w:val="left" w:pos="0"/>
           <w:tab w:val="center" w:pos="4680"/>
           <w:tab w:val="left" w:pos="10080"/>
         </w:tabs>
@@ -1315,27 +1880,7 @@
           <w:b w:val="1"/>
           <w:rtl w:val="0"/>
         </w:rPr>
-        <w:t xml:space="preserve">Samsung R&amp;D, Bangalore                                           </w:t>
-      </w:r>
-      <w:r>
-        <w:rPr>
-          <w:b w:val="1"/>
-          <w:i w:val="1"/>
-          <w:rtl w:val="0"/>
-        </w:rPr>
-        <w:t xml:space="preserve">Software Engineering Intern                              </w:t>
-      </w:r>
-      <w:r>
-        <w:rPr>
-          <w:b w:val="1"/>
-          <w:rtl w:val="0"/>
-        </w:rPr>
-        <w:t xml:space="preserve">June 2018 – August 2018</w:t>
-      </w:r>
-      <w:r>
-        <w:rPr>
-          <w:rtl w:val="0"/>
-        </w:rPr>
+        <w:t xml:space="preserve">Apriori on Spark</w:t>
       </w:r>
     </w:p>
     <w:p>
@@ -1345,424 +1890,12 @@
           <w:numId w:val="5"/>
         </w:numPr>
         <w:tabs>
-          <w:tab w:val="left" w:pos="450"/>
-          <w:tab w:val="center" w:pos="4680"/>
-          <w:tab w:val="left" w:pos="10080"/>
-        </w:tabs>
-        <w:spacing w:after="0" w:line="240" w:lineRule="auto"/>
-        <w:ind w:left="270"/>
-        <w:jc w:val="both"/>
-        <w:rPr>
-          <w:rFonts w:ascii="Calibri" w:cs="Calibri" w:eastAsia="Calibri" w:hAnsi="Calibri"/>
-        </w:rPr>
-      </w:pPr>
-      <w:r>
-        <w:rPr>
-          <w:rtl w:val="0"/>
-        </w:rPr>
-        <w:t xml:space="preserve">Co-led a team of 4 to to identify under-performing eNodeBs using unsupervised clustering algorithms in a highly overloaded LTE network, which entirely eliminated manual supervision to detect congested eNodeBs</w:t>
-      </w:r>
-    </w:p>
-    <w:p>
-      <w:pPr>
-        <w:keepNext w:val="0"/>
-        <w:keepLines w:val="0"/>
-        <w:pageBreakBefore w:val="0"/>
-        <w:widowControl w:val="1"/>
-        <w:pBdr>
-          <w:top w:space="0" w:sz="0" w:val="nil"/>
-          <w:left w:space="0" w:sz="0" w:val="nil"/>
-          <w:bottom w:space="0" w:sz="0" w:val="nil"/>
-          <w:right w:space="0" w:sz="0" w:val="nil"/>
-          <w:between w:space="0" w:sz="0" w:val="nil"/>
-        </w:pBdr>
-        <w:shd w:fill="auto" w:val="clear"/>
-        <w:tabs>
-          <w:tab w:val="left" w:pos="450"/>
-          <w:tab w:val="center" w:pos="4680"/>
-          <w:tab w:val="left" w:pos="10080"/>
-        </w:tabs>
-        <w:spacing w:after="0" w:before="0" w:line="240" w:lineRule="auto"/>
-        <w:ind w:left="0" w:right="0" w:firstLine="0"/>
-        <w:jc w:val="both"/>
-        <w:rPr>
-          <w:b w:val="1"/>
-          <w:sz w:val="8"/>
-          <w:szCs w:val="8"/>
-        </w:rPr>
-      </w:pPr>
-      <w:r>
-        <w:rPr>
-          <w:rtl w:val="0"/>
-        </w:rPr>
-      </w:r>
-    </w:p>
-    <w:p>
-      <w:pPr>
-        <w:pBdr>
-          <w:bottom w:color="000000" w:space="1" w:sz="4" w:val="single"/>
-        </w:pBdr>
-        <w:tabs>
-          <w:tab w:val="left" w:pos="450"/>
-          <w:tab w:val="center" w:pos="4680"/>
-          <w:tab w:val="left" w:pos="10080"/>
-        </w:tabs>
-        <w:spacing w:after="0" w:line="240" w:lineRule="auto"/>
-        <w:jc w:val="both"/>
-        <w:rPr>
-          <w:b w:val="1"/>
-        </w:rPr>
-      </w:pPr>
-      <w:r>
-        <w:rPr>
-          <w:b w:val="1"/>
-          <w:rtl w:val="0"/>
-        </w:rPr>
-        <w:t xml:space="preserve">PROJECTS </w:t>
-      </w:r>
-    </w:p>
-    <w:p>
-      <w:pPr>
-        <w:tabs>
-          <w:tab w:val="left" w:pos="450"/>
-          <w:tab w:val="center" w:pos="4680"/>
-          <w:tab w:val="left" w:pos="10080"/>
-        </w:tabs>
-        <w:spacing w:after="0" w:line="240" w:lineRule="auto"/>
-        <w:ind w:left="270" w:hanging="270"/>
-        <w:rPr>
-          <w:b w:val="1"/>
-        </w:rPr>
-      </w:pPr>
-      <w:r>
-        <w:rPr>
-          <w:b w:val="1"/>
-          <w:rtl w:val="0"/>
-        </w:rPr>
-        <w:t xml:space="preserve">Parallel Gaussian Process Regression using CUDA                                                                 </w:t>
-      </w:r>
-    </w:p>
-    <w:p>
-      <w:pPr>
-        <w:keepNext w:val="0"/>
-        <w:keepLines w:val="0"/>
-        <w:pageBreakBefore w:val="0"/>
-        <w:widowControl w:val="1"/>
-        <w:numPr>
-          <w:ilvl w:val="0"/>
-          <w:numId w:val="5"/>
-        </w:numPr>
-        <w:pBdr>
-          <w:top w:space="0" w:sz="0" w:val="nil"/>
-          <w:left w:space="0" w:sz="0" w:val="nil"/>
-          <w:bottom w:space="0" w:sz="0" w:val="nil"/>
-          <w:right w:space="0" w:sz="0" w:val="nil"/>
-          <w:between w:space="0" w:sz="0" w:val="nil"/>
-        </w:pBdr>
-        <w:shd w:fill="auto" w:val="clear"/>
-        <w:tabs>
-          <w:tab w:val="left" w:pos="450"/>
-          <w:tab w:val="center" w:pos="4680"/>
-          <w:tab w:val="left" w:pos="10080"/>
-        </w:tabs>
-        <w:spacing w:after="0" w:before="0" w:line="240" w:lineRule="auto"/>
-        <w:ind w:left="270" w:right="0" w:hanging="270"/>
-        <w:jc w:val="both"/>
-        <w:rPr>
-          <w:rFonts w:ascii="Calibri" w:cs="Calibri" w:eastAsia="Calibri" w:hAnsi="Calibri"/>
-          <w:b w:val="0"/>
-          <w:i w:val="0"/>
-          <w:smallCaps w:val="0"/>
-          <w:strike w:val="0"/>
-          <w:color w:val="000000"/>
-          <w:sz w:val="22"/>
-          <w:szCs w:val="22"/>
-          <w:u w:val="none"/>
-          <w:shd w:fill="auto" w:val="clear"/>
-          <w:vertAlign w:val="baseline"/>
-        </w:rPr>
-      </w:pPr>
-      <w:r>
-        <w:rPr>
-          <w:rtl w:val="0"/>
-        </w:rPr>
-        <w:t xml:space="preserve">Implemented a parallel version of different steps involved such as LU decomposition, matrix multiplication and achieved a peak speedup of over 200 for the decompose function</w:t>
-      </w:r>
-      <w:r>
-        <w:rPr>
-          <w:rtl w:val="0"/>
-        </w:rPr>
-      </w:r>
-    </w:p>
-    <w:p>
-      <w:pPr>
-        <w:tabs>
-          <w:tab w:val="left" w:pos="450"/>
-          <w:tab w:val="center" w:pos="4680"/>
-          <w:tab w:val="left" w:pos="10080"/>
-        </w:tabs>
-        <w:spacing w:after="0" w:line="240" w:lineRule="auto"/>
-        <w:jc w:val="both"/>
-        <w:rPr>
-          <w:b w:val="1"/>
-          <w:sz w:val="8"/>
-          <w:szCs w:val="8"/>
-        </w:rPr>
-      </w:pPr>
-      <w:r>
-        <w:rPr>
-          <w:rtl w:val="0"/>
-        </w:rPr>
-      </w:r>
-    </w:p>
-    <w:p>
-      <w:pPr>
-        <w:tabs>
-          <w:tab w:val="left" w:pos="450"/>
-          <w:tab w:val="center" w:pos="4680"/>
-          <w:tab w:val="left" w:pos="10080"/>
-        </w:tabs>
-        <w:spacing w:after="0" w:line="240" w:lineRule="auto"/>
-        <w:ind w:left="270" w:hanging="270"/>
-        <w:rPr>
-          <w:b w:val="1"/>
-        </w:rPr>
-      </w:pPr>
-      <w:r>
-        <w:rPr>
-          <w:b w:val="1"/>
-          <w:rtl w:val="0"/>
-        </w:rPr>
-        <w:t xml:space="preserve">Parallel matrix inversion of upper triangular matrix using OpenMP                                   </w:t>
-      </w:r>
-    </w:p>
-    <w:p>
-      <w:pPr>
-        <w:keepNext w:val="0"/>
-        <w:keepLines w:val="0"/>
-        <w:pageBreakBefore w:val="0"/>
-        <w:widowControl w:val="1"/>
-        <w:numPr>
-          <w:ilvl w:val="0"/>
-          <w:numId w:val="3"/>
-        </w:numPr>
-        <w:pBdr>
-          <w:top w:space="0" w:sz="0" w:val="nil"/>
-          <w:left w:space="0" w:sz="0" w:val="nil"/>
-          <w:bottom w:space="0" w:sz="0" w:val="nil"/>
-          <w:right w:space="0" w:sz="0" w:val="nil"/>
-          <w:between w:space="0" w:sz="0" w:val="nil"/>
-        </w:pBdr>
-        <w:shd w:fill="auto" w:val="clear"/>
-        <w:tabs>
           <w:tab w:val="left" w:pos="0"/>
           <w:tab w:val="center" w:pos="4680"/>
           <w:tab w:val="left" w:pos="10080"/>
         </w:tabs>
-        <w:spacing w:after="0" w:before="0" w:line="240" w:lineRule="auto"/>
-        <w:ind w:left="270" w:right="0" w:hanging="270"/>
-        <w:jc w:val="both"/>
-        <w:rPr>
-          <w:rFonts w:ascii="Calibri" w:cs="Calibri" w:eastAsia="Calibri" w:hAnsi="Calibri"/>
-          <w:b w:val="0"/>
-          <w:i w:val="0"/>
-          <w:smallCaps w:val="0"/>
-          <w:strike w:val="0"/>
-          <w:color w:val="000000"/>
-          <w:sz w:val="22"/>
-          <w:szCs w:val="22"/>
-          <w:u w:val="none"/>
-          <w:shd w:fill="auto" w:val="clear"/>
-          <w:vertAlign w:val="baseline"/>
-        </w:rPr>
-      </w:pPr>
-      <w:r>
-        <w:rPr>
-          <w:rtl w:val="0"/>
-        </w:rPr>
-        <w:t xml:space="preserve">Achieved a speedup of around 4 using by parallelizing the recursive implementation</w:t>
-      </w:r>
-      <w:r>
-        <w:rPr>
-          <w:rtl w:val="0"/>
-        </w:rPr>
-      </w:r>
-    </w:p>
-    <w:p>
-      <w:pPr>
-        <w:tabs>
-          <w:tab w:val="left" w:pos="0"/>
-          <w:tab w:val="center" w:pos="4680"/>
-          <w:tab w:val="left" w:pos="10080"/>
-        </w:tabs>
-        <w:spacing w:after="0" w:line="240" w:lineRule="auto"/>
-        <w:jc w:val="both"/>
-        <w:rPr>
-          <w:b w:val="1"/>
-          <w:sz w:val="8"/>
-          <w:szCs w:val="8"/>
-        </w:rPr>
-      </w:pPr>
-      <w:r>
-        <w:rPr>
-          <w:rtl w:val="0"/>
-        </w:rPr>
-      </w:r>
-    </w:p>
-    <w:p>
-      <w:pPr>
-        <w:tabs>
-          <w:tab w:val="left" w:pos="450"/>
-          <w:tab w:val="center" w:pos="4680"/>
-          <w:tab w:val="left" w:pos="10080"/>
-        </w:tabs>
-        <w:spacing w:after="0" w:line="240" w:lineRule="auto"/>
-        <w:ind w:left="270" w:hanging="270"/>
-        <w:jc w:val="both"/>
-        <w:rPr>
-          <w:b w:val="1"/>
-        </w:rPr>
-      </w:pPr>
-      <w:r>
-        <w:rPr>
-          <w:b w:val="1"/>
-          <w:rtl w:val="0"/>
-        </w:rPr>
-        <w:t xml:space="preserve">Distributed In-Memory Key-Value Storage</w:t>
-      </w:r>
-      <w:r>
-        <w:rPr>
-          <w:rtl w:val="0"/>
-        </w:rPr>
-      </w:r>
-    </w:p>
-    <w:p>
-      <w:pPr>
-        <w:keepNext w:val="0"/>
-        <w:keepLines w:val="0"/>
-        <w:pageBreakBefore w:val="0"/>
-        <w:widowControl w:val="1"/>
-        <w:numPr>
-          <w:ilvl w:val="0"/>
-          <w:numId w:val="1"/>
-        </w:numPr>
-        <w:pBdr>
-          <w:top w:space="0" w:sz="0" w:val="nil"/>
-          <w:left w:space="0" w:sz="0" w:val="nil"/>
-          <w:bottom w:space="0" w:sz="0" w:val="nil"/>
-          <w:right w:space="0" w:sz="0" w:val="nil"/>
-          <w:between w:space="0" w:sz="0" w:val="nil"/>
-        </w:pBdr>
-        <w:shd w:fill="auto" w:val="clear"/>
-        <w:tabs>
-          <w:tab w:val="left" w:pos="0"/>
-          <w:tab w:val="center" w:pos="4680"/>
-          <w:tab w:val="left" w:pos="10080"/>
-        </w:tabs>
-        <w:spacing w:after="0" w:before="0" w:line="240" w:lineRule="auto"/>
-        <w:ind w:left="270" w:right="0" w:hanging="270"/>
-        <w:jc w:val="both"/>
-        <w:rPr>
-          <w:rFonts w:ascii="Calibri" w:cs="Calibri" w:eastAsia="Calibri" w:hAnsi="Calibri"/>
-          <w:b w:val="0"/>
-          <w:i w:val="0"/>
-          <w:smallCaps w:val="0"/>
-          <w:strike w:val="0"/>
-          <w:color w:val="000000"/>
-          <w:sz w:val="22"/>
-          <w:szCs w:val="22"/>
-          <w:u w:val="none"/>
-          <w:shd w:fill="auto" w:val="clear"/>
-          <w:vertAlign w:val="baseline"/>
-        </w:rPr>
-      </w:pPr>
-      <w:r>
-        <w:rPr>
-          <w:rtl w:val="0"/>
-        </w:rPr>
-        <w:t xml:space="preserve">Used a main server to keep track of partitions of key across multiple servers, which is used to redirect queries. Static partitioning of keys is decided based on the number of server</w:t>
-      </w:r>
-    </w:p>
-    <w:p>
-      <w:pPr>
-        <w:keepNext w:val="0"/>
-        <w:keepLines w:val="0"/>
-        <w:pageBreakBefore w:val="0"/>
-        <w:widowControl w:val="1"/>
-        <w:pBdr>
-          <w:top w:space="0" w:sz="0" w:val="nil"/>
-          <w:left w:space="0" w:sz="0" w:val="nil"/>
-          <w:bottom w:space="0" w:sz="0" w:val="nil"/>
-          <w:right w:space="0" w:sz="0" w:val="nil"/>
-          <w:between w:space="0" w:sz="0" w:val="nil"/>
-        </w:pBdr>
-        <w:shd w:fill="auto" w:val="clear"/>
-        <w:tabs>
-          <w:tab w:val="left" w:pos="0"/>
-          <w:tab w:val="center" w:pos="4680"/>
-          <w:tab w:val="left" w:pos="10080"/>
-        </w:tabs>
-        <w:spacing w:after="0" w:before="0" w:line="240" w:lineRule="auto"/>
-        <w:ind w:left="0" w:right="0" w:firstLine="0"/>
-        <w:jc w:val="both"/>
-        <w:rPr>
-          <w:sz w:val="8"/>
-          <w:szCs w:val="8"/>
-        </w:rPr>
-      </w:pPr>
-      <w:r>
-        <w:rPr>
-          <w:rtl w:val="0"/>
-        </w:rPr>
-      </w:r>
-    </w:p>
-    <w:p>
-      <w:pPr>
-        <w:keepNext w:val="0"/>
-        <w:keepLines w:val="0"/>
-        <w:pageBreakBefore w:val="0"/>
-        <w:widowControl w:val="1"/>
-        <w:pBdr>
-          <w:top w:space="0" w:sz="0" w:val="nil"/>
-          <w:left w:space="0" w:sz="0" w:val="nil"/>
-          <w:bottom w:space="0" w:sz="0" w:val="nil"/>
-          <w:right w:space="0" w:sz="0" w:val="nil"/>
-          <w:between w:space="0" w:sz="0" w:val="nil"/>
-        </w:pBdr>
-        <w:shd w:fill="auto" w:val="clear"/>
-        <w:tabs>
-          <w:tab w:val="left" w:pos="0"/>
-          <w:tab w:val="center" w:pos="4680"/>
-          <w:tab w:val="left" w:pos="10080"/>
-        </w:tabs>
-        <w:spacing w:after="0" w:before="0" w:line="240" w:lineRule="auto"/>
-        <w:ind w:left="0" w:right="0" w:firstLine="0"/>
-        <w:jc w:val="both"/>
-        <w:rPr>
-          <w:b w:val="1"/>
-        </w:rPr>
-      </w:pPr>
-      <w:r>
-        <w:rPr>
-          <w:b w:val="1"/>
-          <w:rtl w:val="0"/>
-        </w:rPr>
-        <w:t xml:space="preserve">Apriori on Spark</w:t>
-      </w:r>
-    </w:p>
-    <w:p>
-      <w:pPr>
-        <w:numPr>
-          <w:ilvl w:val="0"/>
-          <w:numId w:val="1"/>
-        </w:numPr>
-        <w:tabs>
-          <w:tab w:val="left" w:pos="0"/>
-          <w:tab w:val="center" w:pos="4680"/>
-          <w:tab w:val="left" w:pos="10080"/>
-        </w:tabs>
-        <w:spacing w:after="0" w:line="240" w:lineRule="auto"/>
-        <w:ind w:left="270"/>
+        <w:spacing w:after="0" w:line="240" w:lineRule="auto"/>
+        <w:ind w:left="270" w:hanging="360"/>
         <w:jc w:val="both"/>
         <w:rPr>
           <w:rFonts w:ascii="Calibri" w:cs="Calibri" w:eastAsia="Calibri" w:hAnsi="Calibri"/>
@@ -1798,34 +1931,34 @@
       <w:lvlText w:val="●"/>
       <w:lvlJc w:val="left"/>
       <w:pPr>
-        <w:ind w:left="720" w:hanging="360"/>
-      </w:pPr>
-      <w:rPr>
-        <w:rFonts w:ascii="Noto Sans Symbols" w:cs="Noto Sans Symbols" w:eastAsia="Noto Sans Symbols" w:hAnsi="Noto Sans Symbols"/>
+        <w:ind w:left="270" w:hanging="270"/>
+      </w:pPr>
+      <w:rPr>
+        <w:u w:val="none"/>
       </w:rPr>
     </w:lvl>
     <w:lvl w:ilvl="1">
       <w:start w:val="1"/>
       <w:numFmt w:val="bullet"/>
-      <w:lvlText w:val="o"/>
-      <w:lvlJc w:val="left"/>
-      <w:pPr>
-        <w:ind w:left="1440" w:hanging="360"/>
-      </w:pPr>
-      <w:rPr>
-        <w:rFonts w:ascii="Courier New" w:cs="Courier New" w:eastAsia="Courier New" w:hAnsi="Courier New"/>
+      <w:lvlText w:val="○"/>
+      <w:lvlJc w:val="left"/>
+      <w:pPr>
+        <w:ind w:left="1440" w:hanging="1170"/>
+      </w:pPr>
+      <w:rPr>
+        <w:u w:val="none"/>
       </w:rPr>
     </w:lvl>
     <w:lvl w:ilvl="2">
       <w:start w:val="1"/>
       <w:numFmt w:val="bullet"/>
-      <w:lvlText w:val="▪"/>
+      <w:lvlText w:val="■"/>
       <w:lvlJc w:val="left"/>
       <w:pPr>
         <w:ind w:left="2160" w:hanging="360"/>
       </w:pPr>
       <w:rPr>
-        <w:rFonts w:ascii="Noto Sans Symbols" w:cs="Noto Sans Symbols" w:eastAsia="Noto Sans Symbols" w:hAnsi="Noto Sans Symbols"/>
+        <w:u w:val="none"/>
       </w:rPr>
     </w:lvl>
     <w:lvl w:ilvl="3">
@@ -1837,31 +1970,31 @@
         <w:ind w:left="2880" w:hanging="360"/>
       </w:pPr>
       <w:rPr>
-        <w:rFonts w:ascii="Noto Sans Symbols" w:cs="Noto Sans Symbols" w:eastAsia="Noto Sans Symbols" w:hAnsi="Noto Sans Symbols"/>
+        <w:u w:val="none"/>
       </w:rPr>
     </w:lvl>
     <w:lvl w:ilvl="4">
       <w:start w:val="1"/>
       <w:numFmt w:val="bullet"/>
-      <w:lvlText w:val="o"/>
+      <w:lvlText w:val="○"/>
       <w:lvlJc w:val="left"/>
       <w:pPr>
         <w:ind w:left="3600" w:hanging="360"/>
       </w:pPr>
       <w:rPr>
-        <w:rFonts w:ascii="Courier New" w:cs="Courier New" w:eastAsia="Courier New" w:hAnsi="Courier New"/>
+        <w:u w:val="none"/>
       </w:rPr>
     </w:lvl>
     <w:lvl w:ilvl="5">
       <w:start w:val="1"/>
       <w:numFmt w:val="bullet"/>
-      <w:lvlText w:val="▪"/>
+      <w:lvlText w:val="■"/>
       <w:lvlJc w:val="left"/>
       <w:pPr>
         <w:ind w:left="4320" w:hanging="360"/>
       </w:pPr>
       <w:rPr>
-        <w:rFonts w:ascii="Noto Sans Symbols" w:cs="Noto Sans Symbols" w:eastAsia="Noto Sans Symbols" w:hAnsi="Noto Sans Symbols"/>
+        <w:u w:val="none"/>
       </w:rPr>
     </w:lvl>
     <w:lvl w:ilvl="6">
@@ -1873,31 +2006,31 @@
         <w:ind w:left="5040" w:hanging="360"/>
       </w:pPr>
       <w:rPr>
-        <w:rFonts w:ascii="Noto Sans Symbols" w:cs="Noto Sans Symbols" w:eastAsia="Noto Sans Symbols" w:hAnsi="Noto Sans Symbols"/>
+        <w:u w:val="none"/>
       </w:rPr>
     </w:lvl>
     <w:lvl w:ilvl="7">
       <w:start w:val="1"/>
       <w:numFmt w:val="bullet"/>
-      <w:lvlText w:val="o"/>
+      <w:lvlText w:val="○"/>
       <w:lvlJc w:val="left"/>
       <w:pPr>
         <w:ind w:left="5760" w:hanging="360"/>
       </w:pPr>
       <w:rPr>
-        <w:rFonts w:ascii="Courier New" w:cs="Courier New" w:eastAsia="Courier New" w:hAnsi="Courier New"/>
+        <w:u w:val="none"/>
       </w:rPr>
     </w:lvl>
     <w:lvl w:ilvl="8">
       <w:start w:val="1"/>
       <w:numFmt w:val="bullet"/>
-      <w:lvlText w:val="▪"/>
+      <w:lvlText w:val="■"/>
       <w:lvlJc w:val="left"/>
       <w:pPr>
         <w:ind w:left="6480" w:hanging="360"/>
       </w:pPr>
       <w:rPr>
-        <w:rFonts w:ascii="Noto Sans Symbols" w:cs="Noto Sans Symbols" w:eastAsia="Noto Sans Symbols" w:hAnsi="Noto Sans Symbols"/>
+        <w:u w:val="none"/>
       </w:rPr>
     </w:lvl>
   </w:abstractNum>
@@ -1908,34 +2041,34 @@
       <w:lvlText w:val="●"/>
       <w:lvlJc w:val="left"/>
       <w:pPr>
-        <w:ind w:left="270" w:hanging="270"/>
-      </w:pPr>
-      <w:rPr>
-        <w:u w:val="none"/>
+        <w:ind w:left="720" w:hanging="360"/>
+      </w:pPr>
+      <w:rPr>
+        <w:rFonts w:ascii="Noto Sans Symbols" w:cs="Noto Sans Symbols" w:eastAsia="Noto Sans Symbols" w:hAnsi="Noto Sans Symbols"/>
       </w:rPr>
     </w:lvl>
     <w:lvl w:ilvl="1">
       <w:start w:val="1"/>
       <w:numFmt w:val="bullet"/>
-      <w:lvlText w:val="○"/>
-      <w:lvlJc w:val="left"/>
-      <w:pPr>
-        <w:ind w:left="1440" w:hanging="1170"/>
-      </w:pPr>
-      <w:rPr>
-        <w:u w:val="none"/>
+      <w:lvlText w:val="o"/>
+      <w:lvlJc w:val="left"/>
+      <w:pPr>
+        <w:ind w:left="1440" w:hanging="360"/>
+      </w:pPr>
+      <w:rPr>
+        <w:rFonts w:ascii="Courier New" w:cs="Courier New" w:eastAsia="Courier New" w:hAnsi="Courier New"/>
       </w:rPr>
     </w:lvl>
     <w:lvl w:ilvl="2">
       <w:start w:val="1"/>
       <w:numFmt w:val="bullet"/>
-      <w:lvlText w:val="■"/>
+      <w:lvlText w:val="▪"/>
       <w:lvlJc w:val="left"/>
       <w:pPr>
         <w:ind w:left="2160" w:hanging="360"/>
       </w:pPr>
       <w:rPr>
-        <w:u w:val="none"/>
+        <w:rFonts w:ascii="Noto Sans Symbols" w:cs="Noto Sans Symbols" w:eastAsia="Noto Sans Symbols" w:hAnsi="Noto Sans Symbols"/>
       </w:rPr>
     </w:lvl>
     <w:lvl w:ilvl="3">
@@ -1947,31 +2080,31 @@
         <w:ind w:left="2880" w:hanging="360"/>
       </w:pPr>
       <w:rPr>
-        <w:u w:val="none"/>
+        <w:rFonts w:ascii="Noto Sans Symbols" w:cs="Noto Sans Symbols" w:eastAsia="Noto Sans Symbols" w:hAnsi="Noto Sans Symbols"/>
       </w:rPr>
     </w:lvl>
     <w:lvl w:ilvl="4">
       <w:start w:val="1"/>
       <w:numFmt w:val="bullet"/>
-      <w:lvlText w:val="○"/>
+      <w:lvlText w:val="o"/>
       <w:lvlJc w:val="left"/>
       <w:pPr>
         <w:ind w:left="3600" w:hanging="360"/>
       </w:pPr>
       <w:rPr>
-        <w:u w:val="none"/>
+        <w:rFonts w:ascii="Courier New" w:cs="Courier New" w:eastAsia="Courier New" w:hAnsi="Courier New"/>
       </w:rPr>
     </w:lvl>
     <w:lvl w:ilvl="5">
       <w:start w:val="1"/>
       <w:numFmt w:val="bullet"/>
-      <w:lvlText w:val="■"/>
+      <w:lvlText w:val="▪"/>
       <w:lvlJc w:val="left"/>
       <w:pPr>
         <w:ind w:left="4320" w:hanging="360"/>
       </w:pPr>
       <w:rPr>
-        <w:u w:val="none"/>
+        <w:rFonts w:ascii="Noto Sans Symbols" w:cs="Noto Sans Symbols" w:eastAsia="Noto Sans Symbols" w:hAnsi="Noto Sans Symbols"/>
       </w:rPr>
     </w:lvl>
     <w:lvl w:ilvl="6">
@@ -1983,31 +2116,31 @@
         <w:ind w:left="5040" w:hanging="360"/>
       </w:pPr>
       <w:rPr>
-        <w:u w:val="none"/>
+        <w:rFonts w:ascii="Noto Sans Symbols" w:cs="Noto Sans Symbols" w:eastAsia="Noto Sans Symbols" w:hAnsi="Noto Sans Symbols"/>
       </w:rPr>
     </w:lvl>
     <w:lvl w:ilvl="7">
       <w:start w:val="1"/>
       <w:numFmt w:val="bullet"/>
-      <w:lvlText w:val="○"/>
+      <w:lvlText w:val="o"/>
       <w:lvlJc w:val="left"/>
       <w:pPr>
         <w:ind w:left="5760" w:hanging="360"/>
       </w:pPr>
       <w:rPr>
-        <w:u w:val="none"/>
+        <w:rFonts w:ascii="Courier New" w:cs="Courier New" w:eastAsia="Courier New" w:hAnsi="Courier New"/>
       </w:rPr>
     </w:lvl>
     <w:lvl w:ilvl="8">
       <w:start w:val="1"/>
       <w:numFmt w:val="bullet"/>
-      <w:lvlText w:val="■"/>
+      <w:lvlText w:val="▪"/>
       <w:lvlJc w:val="left"/>
       <w:pPr>
         <w:ind w:left="6480" w:hanging="360"/>
       </w:pPr>
       <w:rPr>
-        <w:u w:val="none"/>
+        <w:rFonts w:ascii="Noto Sans Symbols" w:cs="Noto Sans Symbols" w:eastAsia="Noto Sans Symbols" w:hAnsi="Noto Sans Symbols"/>
       </w:rPr>
     </w:lvl>
   </w:abstractNum>
@@ -2018,34 +2151,34 @@
       <w:lvlText w:val="●"/>
       <w:lvlJc w:val="left"/>
       <w:pPr>
-        <w:ind w:left="720" w:hanging="360"/>
-      </w:pPr>
-      <w:rPr>
-        <w:rFonts w:ascii="Noto Sans Symbols" w:cs="Noto Sans Symbols" w:eastAsia="Noto Sans Symbols" w:hAnsi="Noto Sans Symbols"/>
+        <w:ind w:left="720" w:hanging="720"/>
+      </w:pPr>
+      <w:rPr>
+        <w:u w:val="none"/>
       </w:rPr>
     </w:lvl>
     <w:lvl w:ilvl="1">
       <w:start w:val="1"/>
       <w:numFmt w:val="bullet"/>
-      <w:lvlText w:val="o"/>
+      <w:lvlText w:val="○"/>
       <w:lvlJc w:val="left"/>
       <w:pPr>
         <w:ind w:left="1440" w:hanging="360"/>
       </w:pPr>
       <w:rPr>
-        <w:rFonts w:ascii="Courier New" w:cs="Courier New" w:eastAsia="Courier New" w:hAnsi="Courier New"/>
+        <w:u w:val="none"/>
       </w:rPr>
     </w:lvl>
     <w:lvl w:ilvl="2">
       <w:start w:val="1"/>
       <w:numFmt w:val="bullet"/>
-      <w:lvlText w:val="▪"/>
+      <w:lvlText w:val="■"/>
       <w:lvlJc w:val="left"/>
       <w:pPr>
         <w:ind w:left="2160" w:hanging="360"/>
       </w:pPr>
       <w:rPr>
-        <w:rFonts w:ascii="Noto Sans Symbols" w:cs="Noto Sans Symbols" w:eastAsia="Noto Sans Symbols" w:hAnsi="Noto Sans Symbols"/>
+        <w:u w:val="none"/>
       </w:rPr>
     </w:lvl>
     <w:lvl w:ilvl="3">
@@ -2057,31 +2190,31 @@
         <w:ind w:left="2880" w:hanging="360"/>
       </w:pPr>
       <w:rPr>
-        <w:rFonts w:ascii="Noto Sans Symbols" w:cs="Noto Sans Symbols" w:eastAsia="Noto Sans Symbols" w:hAnsi="Noto Sans Symbols"/>
+        <w:u w:val="none"/>
       </w:rPr>
     </w:lvl>
     <w:lvl w:ilvl="4">
       <w:start w:val="1"/>
       <w:numFmt w:val="bullet"/>
-      <w:lvlText w:val="o"/>
+      <w:lvlText w:val="○"/>
       <w:lvlJc w:val="left"/>
       <w:pPr>
         <w:ind w:left="3600" w:hanging="360"/>
       </w:pPr>
       <w:rPr>
-        <w:rFonts w:ascii="Courier New" w:cs="Courier New" w:eastAsia="Courier New" w:hAnsi="Courier New"/>
+        <w:u w:val="none"/>
       </w:rPr>
     </w:lvl>
     <w:lvl w:ilvl="5">
       <w:start w:val="1"/>
       <w:numFmt w:val="bullet"/>
-      <w:lvlText w:val="▪"/>
+      <w:lvlText w:val="■"/>
       <w:lvlJc w:val="left"/>
       <w:pPr>
         <w:ind w:left="4320" w:hanging="360"/>
       </w:pPr>
       <w:rPr>
-        <w:rFonts w:ascii="Noto Sans Symbols" w:cs="Noto Sans Symbols" w:eastAsia="Noto Sans Symbols" w:hAnsi="Noto Sans Symbols"/>
+        <w:u w:val="none"/>
       </w:rPr>
     </w:lvl>
     <w:lvl w:ilvl="6">
@@ -2093,31 +2226,31 @@
         <w:ind w:left="5040" w:hanging="360"/>
       </w:pPr>
       <w:rPr>
-        <w:rFonts w:ascii="Noto Sans Symbols" w:cs="Noto Sans Symbols" w:eastAsia="Noto Sans Symbols" w:hAnsi="Noto Sans Symbols"/>
+        <w:u w:val="none"/>
       </w:rPr>
     </w:lvl>
     <w:lvl w:ilvl="7">
       <w:start w:val="1"/>
       <w:numFmt w:val="bullet"/>
-      <w:lvlText w:val="o"/>
+      <w:lvlText w:val="○"/>
       <w:lvlJc w:val="left"/>
       <w:pPr>
         <w:ind w:left="5760" w:hanging="360"/>
       </w:pPr>
       <w:rPr>
-        <w:rFonts w:ascii="Courier New" w:cs="Courier New" w:eastAsia="Courier New" w:hAnsi="Courier New"/>
+        <w:u w:val="none"/>
       </w:rPr>
     </w:lvl>
     <w:lvl w:ilvl="8">
       <w:start w:val="1"/>
       <w:numFmt w:val="bullet"/>
-      <w:lvlText w:val="▪"/>
+      <w:lvlText w:val="■"/>
       <w:lvlJc w:val="left"/>
       <w:pPr>
         <w:ind w:left="6480" w:hanging="360"/>
       </w:pPr>
       <w:rPr>
-        <w:rFonts w:ascii="Noto Sans Symbols" w:cs="Noto Sans Symbols" w:eastAsia="Noto Sans Symbols" w:hAnsi="Noto Sans Symbols"/>
+        <w:u w:val="none"/>
       </w:rPr>
     </w:lvl>
   </w:abstractNum>
@@ -2128,34 +2261,34 @@
       <w:lvlText w:val="●"/>
       <w:lvlJc w:val="left"/>
       <w:pPr>
-        <w:ind w:left="720" w:hanging="720"/>
-      </w:pPr>
-      <w:rPr>
-        <w:u w:val="none"/>
+        <w:ind w:left="1080" w:hanging="360"/>
+      </w:pPr>
+      <w:rPr>
+        <w:rFonts w:ascii="Noto Sans Symbols" w:cs="Noto Sans Symbols" w:eastAsia="Noto Sans Symbols" w:hAnsi="Noto Sans Symbols"/>
       </w:rPr>
     </w:lvl>
     <w:lvl w:ilvl="1">
       <w:start w:val="1"/>
       <w:numFmt w:val="bullet"/>
-      <w:lvlText w:val="○"/>
-      <w:lvlJc w:val="left"/>
-      <w:pPr>
-        <w:ind w:left="1440" w:hanging="360"/>
-      </w:pPr>
-      <w:rPr>
-        <w:u w:val="none"/>
+      <w:lvlText w:val="▪"/>
+      <w:lvlJc w:val="left"/>
+      <w:pPr>
+        <w:ind w:left="1800" w:hanging="360"/>
+      </w:pPr>
+      <w:rPr>
+        <w:rFonts w:ascii="Noto Sans Symbols" w:cs="Noto Sans Symbols" w:eastAsia="Noto Sans Symbols" w:hAnsi="Noto Sans Symbols"/>
       </w:rPr>
     </w:lvl>
     <w:lvl w:ilvl="2">
       <w:start w:val="1"/>
       <w:numFmt w:val="bullet"/>
-      <w:lvlText w:val="■"/>
-      <w:lvlJc w:val="left"/>
-      <w:pPr>
-        <w:ind w:left="2160" w:hanging="360"/>
-      </w:pPr>
-      <w:rPr>
-        <w:u w:val="none"/>
+      <w:lvlText w:val="▪"/>
+      <w:lvlJc w:val="left"/>
+      <w:pPr>
+        <w:ind w:left="2520" w:hanging="360"/>
+      </w:pPr>
+      <w:rPr>
+        <w:rFonts w:ascii="Noto Sans Symbols" w:cs="Noto Sans Symbols" w:eastAsia="Noto Sans Symbols" w:hAnsi="Noto Sans Symbols"/>
       </w:rPr>
     </w:lvl>
     <w:lvl w:ilvl="3">
@@ -2164,34 +2297,34 @@
       <w:lvlText w:val="●"/>
       <w:lvlJc w:val="left"/>
       <w:pPr>
-        <w:ind w:left="2880" w:hanging="360"/>
-      </w:pPr>
-      <w:rPr>
-        <w:u w:val="none"/>
+        <w:ind w:left="3240" w:hanging="360"/>
+      </w:pPr>
+      <w:rPr>
+        <w:rFonts w:ascii="Noto Sans Symbols" w:cs="Noto Sans Symbols" w:eastAsia="Noto Sans Symbols" w:hAnsi="Noto Sans Symbols"/>
       </w:rPr>
     </w:lvl>
     <w:lvl w:ilvl="4">
       <w:start w:val="1"/>
       <w:numFmt w:val="bullet"/>
-      <w:lvlText w:val="○"/>
-      <w:lvlJc w:val="left"/>
-      <w:pPr>
-        <w:ind w:left="3600" w:hanging="360"/>
-      </w:pPr>
-      <w:rPr>
-        <w:u w:val="none"/>
+      <w:lvlText w:val="o"/>
+      <w:lvlJc w:val="left"/>
+      <w:pPr>
+        <w:ind w:left="3960" w:hanging="360"/>
+      </w:pPr>
+      <w:rPr>
+        <w:rFonts w:ascii="Courier New" w:cs="Courier New" w:eastAsia="Courier New" w:hAnsi="Courier New"/>
       </w:rPr>
     </w:lvl>
     <w:lvl w:ilvl="5">
       <w:start w:val="1"/>
       <w:numFmt w:val="bullet"/>
-      <w:lvlText w:val="■"/>
-      <w:lvlJc w:val="left"/>
-      <w:pPr>
-        <w:ind w:left="4320" w:hanging="360"/>
-      </w:pPr>
-      <w:rPr>
-        <w:u w:val="none"/>
+      <w:lvlText w:val="▪"/>
+      <w:lvlJc w:val="left"/>
+      <w:pPr>
+        <w:ind w:left="4680" w:hanging="360"/>
+      </w:pPr>
+      <w:rPr>
+        <w:rFonts w:ascii="Noto Sans Symbols" w:cs="Noto Sans Symbols" w:eastAsia="Noto Sans Symbols" w:hAnsi="Noto Sans Symbols"/>
       </w:rPr>
     </w:lvl>
     <w:lvl w:ilvl="6">
@@ -2200,34 +2333,34 @@
       <w:lvlText w:val="●"/>
       <w:lvlJc w:val="left"/>
       <w:pPr>
-        <w:ind w:left="5040" w:hanging="360"/>
-      </w:pPr>
-      <w:rPr>
-        <w:u w:val="none"/>
+        <w:ind w:left="5400" w:hanging="360"/>
+      </w:pPr>
+      <w:rPr>
+        <w:rFonts w:ascii="Noto Sans Symbols" w:cs="Noto Sans Symbols" w:eastAsia="Noto Sans Symbols" w:hAnsi="Noto Sans Symbols"/>
       </w:rPr>
     </w:lvl>
     <w:lvl w:ilvl="7">
       <w:start w:val="1"/>
       <w:numFmt w:val="bullet"/>
-      <w:lvlText w:val="○"/>
-      <w:lvlJc w:val="left"/>
-      <w:pPr>
-        <w:ind w:left="5760" w:hanging="360"/>
-      </w:pPr>
-      <w:rPr>
-        <w:u w:val="none"/>
+      <w:lvlText w:val="o"/>
+      <w:lvlJc w:val="left"/>
+      <w:pPr>
+        <w:ind w:left="6120" w:hanging="360"/>
+      </w:pPr>
+      <w:rPr>
+        <w:rFonts w:ascii="Courier New" w:cs="Courier New" w:eastAsia="Courier New" w:hAnsi="Courier New"/>
       </w:rPr>
     </w:lvl>
     <w:lvl w:ilvl="8">
       <w:start w:val="1"/>
       <w:numFmt w:val="bullet"/>
-      <w:lvlText w:val="■"/>
-      <w:lvlJc w:val="left"/>
-      <w:pPr>
-        <w:ind w:left="6480" w:hanging="360"/>
-      </w:pPr>
-      <w:rPr>
-        <w:u w:val="none"/>
+      <w:lvlText w:val="▪"/>
+      <w:lvlJc w:val="left"/>
+      <w:pPr>
+        <w:ind w:left="6840" w:hanging="360"/>
+      </w:pPr>
+      <w:rPr>
+        <w:rFonts w:ascii="Noto Sans Symbols" w:cs="Noto Sans Symbols" w:eastAsia="Noto Sans Symbols" w:hAnsi="Noto Sans Symbols"/>
       </w:rPr>
     </w:lvl>
   </w:abstractNum>
@@ -2238,7 +2371,7 @@
       <w:lvlText w:val="●"/>
       <w:lvlJc w:val="left"/>
       <w:pPr>
-        <w:ind w:left="1080" w:hanging="360"/>
+        <w:ind w:left="720" w:hanging="360"/>
       </w:pPr>
       <w:rPr>
         <w:rFonts w:ascii="Noto Sans Symbols" w:cs="Noto Sans Symbols" w:eastAsia="Noto Sans Symbols" w:hAnsi="Noto Sans Symbols"/>
@@ -2247,94 +2380,94 @@
     <w:lvl w:ilvl="1">
       <w:start w:val="1"/>
       <w:numFmt w:val="bullet"/>
+      <w:lvlText w:val="o"/>
+      <w:lvlJc w:val="left"/>
+      <w:pPr>
+        <w:ind w:left="1440" w:hanging="360"/>
+      </w:pPr>
+      <w:rPr>
+        <w:rFonts w:ascii="Courier New" w:cs="Courier New" w:eastAsia="Courier New" w:hAnsi="Courier New"/>
+      </w:rPr>
+    </w:lvl>
+    <w:lvl w:ilvl="2">
+      <w:start w:val="1"/>
+      <w:numFmt w:val="bullet"/>
       <w:lvlText w:val="▪"/>
       <w:lvlJc w:val="left"/>
       <w:pPr>
-        <w:ind w:left="1800" w:hanging="360"/>
+        <w:ind w:left="2160" w:hanging="360"/>
       </w:pPr>
       <w:rPr>
         <w:rFonts w:ascii="Noto Sans Symbols" w:cs="Noto Sans Symbols" w:eastAsia="Noto Sans Symbols" w:hAnsi="Noto Sans Symbols"/>
       </w:rPr>
     </w:lvl>
-    <w:lvl w:ilvl="2">
+    <w:lvl w:ilvl="3">
+      <w:start w:val="1"/>
+      <w:numFmt w:val="bullet"/>
+      <w:lvlText w:val="●"/>
+      <w:lvlJc w:val="left"/>
+      <w:pPr>
+        <w:ind w:left="2880" w:hanging="360"/>
+      </w:pPr>
+      <w:rPr>
+        <w:rFonts w:ascii="Noto Sans Symbols" w:cs="Noto Sans Symbols" w:eastAsia="Noto Sans Symbols" w:hAnsi="Noto Sans Symbols"/>
+      </w:rPr>
+    </w:lvl>
+    <w:lvl w:ilvl="4">
+      <w:start w:val="1"/>
+      <w:numFmt w:val="bullet"/>
+      <w:lvlText w:val="o"/>
+      <w:lvlJc w:val="left"/>
+      <w:pPr>
+        <w:ind w:left="3600" w:hanging="360"/>
+      </w:pPr>
+      <w:rPr>
+        <w:rFonts w:ascii="Courier New" w:cs="Courier New" w:eastAsia="Courier New" w:hAnsi="Courier New"/>
+      </w:rPr>
+    </w:lvl>
+    <w:lvl w:ilvl="5">
       <w:start w:val="1"/>
       <w:numFmt w:val="bullet"/>
       <w:lvlText w:val="▪"/>
       <w:lvlJc w:val="left"/>
       <w:pPr>
-        <w:ind w:left="2520" w:hanging="360"/>
+        <w:ind w:left="4320" w:hanging="360"/>
       </w:pPr>
       <w:rPr>
         <w:rFonts w:ascii="Noto Sans Symbols" w:cs="Noto Sans Symbols" w:eastAsia="Noto Sans Symbols" w:hAnsi="Noto Sans Symbols"/>
       </w:rPr>
     </w:lvl>
-    <w:lvl w:ilvl="3">
+    <w:lvl w:ilvl="6">
       <w:start w:val="1"/>
       <w:numFmt w:val="bullet"/>
       <w:lvlText w:val="●"/>
       <w:lvlJc w:val="left"/>
       <w:pPr>
-        <w:ind w:left="3240" w:hanging="360"/>
+        <w:ind w:left="5040" w:hanging="360"/>
       </w:pPr>
       <w:rPr>
         <w:rFonts w:ascii="Noto Sans Symbols" w:cs="Noto Sans Symbols" w:eastAsia="Noto Sans Symbols" w:hAnsi="Noto Sans Symbols"/>
       </w:rPr>
     </w:lvl>
-    <w:lvl w:ilvl="4">
+    <w:lvl w:ilvl="7">
       <w:start w:val="1"/>
       <w:numFmt w:val="bullet"/>
       <w:lvlText w:val="o"/>
       <w:lvlJc w:val="left"/>
       <w:pPr>
-        <w:ind w:left="3960" w:hanging="360"/>
+        <w:ind w:left="5760" w:hanging="360"/>
       </w:pPr>
       <w:rPr>
         <w:rFonts w:ascii="Courier New" w:cs="Courier New" w:eastAsia="Courier New" w:hAnsi="Courier New"/>
       </w:rPr>
     </w:lvl>
-    <w:lvl w:ilvl="5">
+    <w:lvl w:ilvl="8">
       <w:start w:val="1"/>
       <w:numFmt w:val="bullet"/>
       <w:lvlText w:val="▪"/>
       <w:lvlJc w:val="left"/>
       <w:pPr>
-        <w:ind w:left="4680" w:hanging="360"/>
-      </w:pPr>
-      <w:rPr>
-        <w:rFonts w:ascii="Noto Sans Symbols" w:cs="Noto Sans Symbols" w:eastAsia="Noto Sans Symbols" w:hAnsi="Noto Sans Symbols"/>
-      </w:rPr>
-    </w:lvl>
-    <w:lvl w:ilvl="6">
-      <w:start w:val="1"/>
-      <w:numFmt w:val="bullet"/>
-      <w:lvlText w:val="●"/>
-      <w:lvlJc w:val="left"/>
-      <w:pPr>
-        <w:ind w:left="5400" w:hanging="360"/>
-      </w:pPr>
-      <w:rPr>
-        <w:rFonts w:ascii="Noto Sans Symbols" w:cs="Noto Sans Symbols" w:eastAsia="Noto Sans Symbols" w:hAnsi="Noto Sans Symbols"/>
-      </w:rPr>
-    </w:lvl>
-    <w:lvl w:ilvl="7">
-      <w:start w:val="1"/>
-      <w:numFmt w:val="bullet"/>
-      <w:lvlText w:val="o"/>
-      <w:lvlJc w:val="left"/>
-      <w:pPr>
-        <w:ind w:left="6120" w:hanging="360"/>
-      </w:pPr>
-      <w:rPr>
-        <w:rFonts w:ascii="Courier New" w:cs="Courier New" w:eastAsia="Courier New" w:hAnsi="Courier New"/>
-      </w:rPr>
-    </w:lvl>
-    <w:lvl w:ilvl="8">
-      <w:start w:val="1"/>
-      <w:numFmt w:val="bullet"/>
-      <w:lvlText w:val="▪"/>
-      <w:lvlJc w:val="left"/>
-      <w:pPr>
-        <w:ind w:left="6840" w:hanging="360"/>
+        <w:ind w:left="6480" w:hanging="360"/>
       </w:pPr>
       <w:rPr>
         <w:rFonts w:ascii="Noto Sans Symbols" w:cs="Noto Sans Symbols" w:eastAsia="Noto Sans Symbols" w:hAnsi="Noto Sans Symbols"/>
@@ -2495,6 +2628,242 @@
     </w:rPr>
   </w:style>
   <w:style w:type="paragraph" w:styleId="Normal" w:default="1">
+    <w:name w:val="normal"/>
+  </w:style>
+  <w:style w:type="table" w:styleId="TableNormal" w:default="1">
+    <w:name w:val="Table Normal"/>
+  </w:style>
+  <w:style w:type="paragraph" w:styleId="Heading1">
+    <w:name w:val="heading 1"/>
+    <w:basedOn w:val="Normal"/>
+    <w:next w:val="Normal"/>
+    <w:pPr>
+      <w:keepNext w:val="1"/>
+      <w:keepLines w:val="1"/>
+      <w:pageBreakBefore w:val="0"/>
+      <w:spacing w:after="120" w:before="480" w:lineRule="auto"/>
+    </w:pPr>
+    <w:rPr>
+      <w:b w:val="1"/>
+      <w:sz w:val="48"/>
+      <w:szCs w:val="48"/>
+    </w:rPr>
+  </w:style>
+  <w:style w:type="paragraph" w:styleId="Heading2">
+    <w:name w:val="heading 2"/>
+    <w:basedOn w:val="Normal"/>
+    <w:next w:val="Normal"/>
+    <w:pPr>
+      <w:keepNext w:val="1"/>
+      <w:keepLines w:val="1"/>
+      <w:pageBreakBefore w:val="0"/>
+      <w:spacing w:after="80" w:before="360" w:lineRule="auto"/>
+    </w:pPr>
+    <w:rPr>
+      <w:b w:val="1"/>
+      <w:sz w:val="36"/>
+      <w:szCs w:val="36"/>
+    </w:rPr>
+  </w:style>
+  <w:style w:type="paragraph" w:styleId="Heading3">
+    <w:name w:val="heading 3"/>
+    <w:basedOn w:val="Normal"/>
+    <w:next w:val="Normal"/>
+    <w:pPr>
+      <w:keepNext w:val="1"/>
+      <w:keepLines w:val="1"/>
+      <w:pageBreakBefore w:val="0"/>
+      <w:spacing w:after="80" w:before="280" w:lineRule="auto"/>
+    </w:pPr>
+    <w:rPr>
+      <w:b w:val="1"/>
+      <w:sz w:val="28"/>
+      <w:szCs w:val="28"/>
+    </w:rPr>
+  </w:style>
+  <w:style w:type="paragraph" w:styleId="Heading4">
+    <w:name w:val="heading 4"/>
+    <w:basedOn w:val="Normal"/>
+    <w:next w:val="Normal"/>
+    <w:pPr>
+      <w:keepNext w:val="1"/>
+      <w:keepLines w:val="1"/>
+      <w:pageBreakBefore w:val="0"/>
+      <w:spacing w:after="40" w:before="240" w:lineRule="auto"/>
+    </w:pPr>
+    <w:rPr>
+      <w:b w:val="1"/>
+      <w:sz w:val="24"/>
+      <w:szCs w:val="24"/>
+    </w:rPr>
+  </w:style>
+  <w:style w:type="paragraph" w:styleId="Heading5">
+    <w:name w:val="heading 5"/>
+    <w:basedOn w:val="Normal"/>
+    <w:next w:val="Normal"/>
+    <w:pPr>
+      <w:keepNext w:val="1"/>
+      <w:keepLines w:val="1"/>
+      <w:pageBreakBefore w:val="0"/>
+      <w:spacing w:after="40" w:before="220" w:lineRule="auto"/>
+    </w:pPr>
+    <w:rPr>
+      <w:b w:val="1"/>
+      <w:sz w:val="22"/>
+      <w:szCs w:val="22"/>
+    </w:rPr>
+  </w:style>
+  <w:style w:type="paragraph" w:styleId="Heading6">
+    <w:name w:val="heading 6"/>
+    <w:basedOn w:val="Normal"/>
+    <w:next w:val="Normal"/>
+    <w:pPr>
+      <w:keepNext w:val="1"/>
+      <w:keepLines w:val="1"/>
+      <w:pageBreakBefore w:val="0"/>
+      <w:spacing w:after="40" w:before="200" w:lineRule="auto"/>
+    </w:pPr>
+    <w:rPr>
+      <w:b w:val="1"/>
+      <w:sz w:val="20"/>
+      <w:szCs w:val="20"/>
+    </w:rPr>
+  </w:style>
+  <w:style w:type="paragraph" w:styleId="Title">
+    <w:name w:val="Title"/>
+    <w:basedOn w:val="Normal"/>
+    <w:next w:val="Normal"/>
+    <w:pPr>
+      <w:keepNext w:val="1"/>
+      <w:keepLines w:val="1"/>
+      <w:pageBreakBefore w:val="0"/>
+      <w:spacing w:after="120" w:before="480" w:lineRule="auto"/>
+    </w:pPr>
+    <w:rPr>
+      <w:b w:val="1"/>
+      <w:sz w:val="72"/>
+      <w:szCs w:val="72"/>
+    </w:rPr>
+  </w:style>
+  <w:style w:type="paragraph" w:styleId="Normal" w:default="1">
+    <w:name w:val="normal"/>
+  </w:style>
+  <w:style w:type="table" w:styleId="TableNormal" w:default="1">
+    <w:name w:val="Table Normal"/>
+  </w:style>
+  <w:style w:type="paragraph" w:styleId="Heading1">
+    <w:name w:val="heading 1"/>
+    <w:basedOn w:val="Normal"/>
+    <w:next w:val="Normal"/>
+    <w:pPr>
+      <w:keepNext w:val="1"/>
+      <w:keepLines w:val="1"/>
+      <w:pageBreakBefore w:val="0"/>
+      <w:spacing w:after="120" w:before="480" w:lineRule="auto"/>
+    </w:pPr>
+    <w:rPr>
+      <w:b w:val="1"/>
+      <w:sz w:val="48"/>
+      <w:szCs w:val="48"/>
+    </w:rPr>
+  </w:style>
+  <w:style w:type="paragraph" w:styleId="Heading2">
+    <w:name w:val="heading 2"/>
+    <w:basedOn w:val="Normal"/>
+    <w:next w:val="Normal"/>
+    <w:pPr>
+      <w:keepNext w:val="1"/>
+      <w:keepLines w:val="1"/>
+      <w:pageBreakBefore w:val="0"/>
+      <w:spacing w:after="80" w:before="360" w:lineRule="auto"/>
+    </w:pPr>
+    <w:rPr>
+      <w:b w:val="1"/>
+      <w:sz w:val="36"/>
+      <w:szCs w:val="36"/>
+    </w:rPr>
+  </w:style>
+  <w:style w:type="paragraph" w:styleId="Heading3">
+    <w:name w:val="heading 3"/>
+    <w:basedOn w:val="Normal"/>
+    <w:next w:val="Normal"/>
+    <w:pPr>
+      <w:keepNext w:val="1"/>
+      <w:keepLines w:val="1"/>
+      <w:pageBreakBefore w:val="0"/>
+      <w:spacing w:after="80" w:before="280" w:lineRule="auto"/>
+    </w:pPr>
+    <w:rPr>
+      <w:b w:val="1"/>
+      <w:sz w:val="28"/>
+      <w:szCs w:val="28"/>
+    </w:rPr>
+  </w:style>
+  <w:style w:type="paragraph" w:styleId="Heading4">
+    <w:name w:val="heading 4"/>
+    <w:basedOn w:val="Normal"/>
+    <w:next w:val="Normal"/>
+    <w:pPr>
+      <w:keepNext w:val="1"/>
+      <w:keepLines w:val="1"/>
+      <w:pageBreakBefore w:val="0"/>
+      <w:spacing w:after="40" w:before="240" w:lineRule="auto"/>
+    </w:pPr>
+    <w:rPr>
+      <w:b w:val="1"/>
+      <w:sz w:val="24"/>
+      <w:szCs w:val="24"/>
+    </w:rPr>
+  </w:style>
+  <w:style w:type="paragraph" w:styleId="Heading5">
+    <w:name w:val="heading 5"/>
+    <w:basedOn w:val="Normal"/>
+    <w:next w:val="Normal"/>
+    <w:pPr>
+      <w:keepNext w:val="1"/>
+      <w:keepLines w:val="1"/>
+      <w:pageBreakBefore w:val="0"/>
+      <w:spacing w:after="40" w:before="220" w:lineRule="auto"/>
+    </w:pPr>
+    <w:rPr>
+      <w:b w:val="1"/>
+      <w:sz w:val="22"/>
+      <w:szCs w:val="22"/>
+    </w:rPr>
+  </w:style>
+  <w:style w:type="paragraph" w:styleId="Heading6">
+    <w:name w:val="heading 6"/>
+    <w:basedOn w:val="Normal"/>
+    <w:next w:val="Normal"/>
+    <w:pPr>
+      <w:keepNext w:val="1"/>
+      <w:keepLines w:val="1"/>
+      <w:pageBreakBefore w:val="0"/>
+      <w:spacing w:after="40" w:before="200" w:lineRule="auto"/>
+    </w:pPr>
+    <w:rPr>
+      <w:b w:val="1"/>
+      <w:sz w:val="20"/>
+      <w:szCs w:val="20"/>
+    </w:rPr>
+  </w:style>
+  <w:style w:type="paragraph" w:styleId="Title">
+    <w:name w:val="Title"/>
+    <w:basedOn w:val="Normal"/>
+    <w:next w:val="Normal"/>
+    <w:pPr>
+      <w:keepNext w:val="1"/>
+      <w:keepLines w:val="1"/>
+      <w:pageBreakBefore w:val="0"/>
+      <w:spacing w:after="120" w:before="480" w:lineRule="auto"/>
+    </w:pPr>
+    <w:rPr>
+      <w:b w:val="1"/>
+      <w:sz w:val="72"/>
+      <w:szCs w:val="72"/>
+    </w:rPr>
+  </w:style>
+  <w:style w:type="paragraph" w:styleId="Normal" w:default="1">
     <w:name w:val="Normal"/>
     <w:qFormat w:val="1"/>
   </w:style>
@@ -2831,6 +3200,42 @@
       <w:color w:val="000000"/>
       <w:sz w:val="24"/>
       <w:szCs w:val="24"/>
+    </w:rPr>
+  </w:style>
+  <w:style w:type="paragraph" w:styleId="Subtitle">
+    <w:name w:val="Subtitle"/>
+    <w:basedOn w:val="Normal"/>
+    <w:next w:val="Normal"/>
+    <w:pPr>
+      <w:keepNext w:val="1"/>
+      <w:keepLines w:val="1"/>
+      <w:pageBreakBefore w:val="0"/>
+      <w:spacing w:after="80" w:before="360" w:lineRule="auto"/>
+    </w:pPr>
+    <w:rPr>
+      <w:rFonts w:ascii="Georgia" w:cs="Georgia" w:eastAsia="Georgia" w:hAnsi="Georgia"/>
+      <w:i w:val="1"/>
+      <w:color w:val="666666"/>
+      <w:sz w:val="48"/>
+      <w:szCs w:val="48"/>
+    </w:rPr>
+  </w:style>
+  <w:style w:type="paragraph" w:styleId="Subtitle">
+    <w:name w:val="Subtitle"/>
+    <w:basedOn w:val="Normal"/>
+    <w:next w:val="Normal"/>
+    <w:pPr>
+      <w:keepNext w:val="1"/>
+      <w:keepLines w:val="1"/>
+      <w:pageBreakBefore w:val="0"/>
+      <w:spacing w:after="80" w:before="360" w:lineRule="auto"/>
+    </w:pPr>
+    <w:rPr>
+      <w:rFonts w:ascii="Georgia" w:cs="Georgia" w:eastAsia="Georgia" w:hAnsi="Georgia"/>
+      <w:i w:val="1"/>
+      <w:color w:val="666666"/>
+      <w:sz w:val="48"/>
+      <w:szCs w:val="48"/>
     </w:rPr>
   </w:style>
   <w:style w:type="paragraph" w:styleId="Subtitle">
@@ -3151,7 +3556,7 @@
 
 <file path=customXML/item1.xml><?xml version="1.0" encoding="utf-8"?>
 <go:gDocsCustomXmlDataStorage xmlns:go="http://customooxmlschemas.google.com/" xmlns:r="http://schemas.openxmlformats.org/officeDocument/2006/relationships">
-  <go:docsCustomData xmlns:go="http://customooxmlschemas.google.com/" roundtripDataSignature="AMtx7mhRWJYF2luaYxigOLi/gSZs60ny1w==">AMUW2mUJJolkP1AxbELFJyfRZkv+jlD/5HxWo4jyMAkUfG2mygIxbEDK1nGlgfG4E1JCswEwbFiGEj5g693FBGxmFwSIAWaTj7RQAPriU/YmxZg+TRoATh0=</go:docsCustomData>
+  <go:docsCustomData xmlns:go="http://customooxmlschemas.google.com/" roundtripDataSignature="AMtx7mjH2VPfN+uTCuG/ciUzwY5VpntDaw==">AMUW2mWG355Lxl80xtdSu57vd3+TA0X5BNDGXWCqM9QpSLm+CLxk78xImzulR8CXeXHIO64S85xvnaCDFbrvy0j5huRp4vtjokXL/p1er+bfUJj9iu7Ut+Q=</go:docsCustomData>
 </go:gDocsCustomXmlDataStorage>
 </file>
 

</xml_diff>